<commit_message>
added project text file
</commit_message>
<xml_diff>
--- a/data-warehouse-QuachDinhHoang/Final Project/Báo cáo.docx
+++ b/data-warehouse-QuachDinhHoang/Final Project/Báo cáo.docx
@@ -1238,19 +1238,17 @@
       </w:r>
       <w:proofErr w:type="spellStart"/>
       <w:r>
-        <w:t>Tạo</w:t>
-      </w:r>
-      <w:proofErr w:type="spellEnd"/>
-      <w:r>
-        <w:t xml:space="preserve"> </w:t>
-      </w:r>
-      <w:proofErr w:type="spellStart"/>
-      <w:r>
-        <w:t>Enterprice</w:t>
-      </w:r>
-      <w:proofErr w:type="spellEnd"/>
-      <w:r>
-        <w:t xml:space="preserve"> bus matrix </w:t>
+        <w:t>Tạ</w:t>
+      </w:r>
+      <w:r>
+        <w:t>o</w:t>
+      </w:r>
+      <w:proofErr w:type="spellEnd"/>
+      <w:r>
+        <w:t xml:space="preserve"> Enterpris</w:t>
+      </w:r>
+      <w:r>
+        <w:t xml:space="preserve">e bus matrix </w:t>
       </w:r>
       <w:proofErr w:type="spellStart"/>
       <w:r>
@@ -1876,14 +1874,28 @@
     </w:p>
     <w:p>
       <w:pPr>
-        <w:pStyle w:val="Heading1"/>
-      </w:pPr>
-      <w:r>
-        <w:t>Business process</w:t>
+        <w:rPr>
+          <w:rFonts w:asciiTheme="majorHAnsi" w:eastAsiaTheme="majorEastAsia" w:hAnsiTheme="majorHAnsi" w:cstheme="majorBidi"/>
+          <w:color w:val="2E74B5" w:themeColor="accent1" w:themeShade="BF"/>
+          <w:sz w:val="32"/>
+          <w:szCs w:val="32"/>
+        </w:rPr>
+      </w:pPr>
+      <w:r>
+        <w:br w:type="page"/>
       </w:r>
     </w:p>
     <w:p>
       <w:pPr>
+        <w:pStyle w:val="Heading1"/>
+      </w:pPr>
+      <w:r>
+        <w:lastRenderedPageBreak/>
+        <w:t>Operational Database</w:t>
+      </w:r>
+    </w:p>
+    <w:p>
+      <w:pPr>
         <w:rPr>
           <w:b/>
           <w:bCs/>
@@ -1894,1408 +1906,83 @@
           <w:b/>
           <w:bCs/>
         </w:rPr>
-        <w:t>Business requirement</w:t>
+        <w:t>University database</w:t>
+      </w:r>
+      <w:r>
+        <w:rPr>
+          <w:b/>
+          <w:bCs/>
+        </w:rPr>
+        <w:t xml:space="preserve"> </w:t>
       </w:r>
     </w:p>
     <w:p>
-      <w:proofErr w:type="spellStart"/>
-      <w:r>
-        <w:t>Tạo</w:t>
-      </w:r>
-      <w:proofErr w:type="spellEnd"/>
-      <w:r>
-        <w:t xml:space="preserve"> data warehouse </w:t>
-      </w:r>
-      <w:proofErr w:type="spellStart"/>
-      <w:r>
-        <w:t>từ</w:t>
-      </w:r>
-      <w:proofErr w:type="spellEnd"/>
-      <w:r>
-        <w:t xml:space="preserve"> CSDL University </w:t>
-      </w:r>
-      <w:proofErr w:type="spellStart"/>
-      <w:r>
-        <w:t>với</w:t>
-      </w:r>
-      <w:proofErr w:type="spellEnd"/>
-      <w:r>
-        <w:t xml:space="preserve"> </w:t>
-      </w:r>
-      <w:proofErr w:type="spellStart"/>
-      <w:r>
-        <w:t>các</w:t>
-      </w:r>
-      <w:proofErr w:type="spellEnd"/>
-      <w:r>
-        <w:t xml:space="preserve"> business process </w:t>
-      </w:r>
-      <w:proofErr w:type="spellStart"/>
-      <w:r>
-        <w:t>sau</w:t>
-      </w:r>
-      <w:proofErr w:type="spellEnd"/>
-      <w:r>
-        <w:t xml:space="preserve">: </w:t>
-      </w:r>
-    </w:p>
-    <w:p>
-      <w:pPr>
-        <w:pStyle w:val="ListParagraph"/>
-        <w:numPr>
-          <w:ilvl w:val="0"/>
-          <w:numId w:val="1"/>
-        </w:numPr>
-      </w:pPr>
-      <w:proofErr w:type="spellStart"/>
-      <w:r>
-        <w:t>Đăng</w:t>
-      </w:r>
-      <w:proofErr w:type="spellEnd"/>
-      <w:r>
-        <w:t xml:space="preserve"> </w:t>
-      </w:r>
-      <w:proofErr w:type="spellStart"/>
-      <w:r>
-        <w:t>Ký</w:t>
-      </w:r>
-      <w:proofErr w:type="spellEnd"/>
-      <w:r>
-        <w:t xml:space="preserve"> </w:t>
-      </w:r>
-      <w:proofErr w:type="spellStart"/>
-      <w:r>
-        <w:t>Học</w:t>
-      </w:r>
-      <w:proofErr w:type="spellEnd"/>
-      <w:r>
-        <w:t xml:space="preserve"> </w:t>
-      </w:r>
-      <w:proofErr w:type="spellStart"/>
-      <w:r>
-        <w:t>Phần</w:t>
-      </w:r>
-      <w:proofErr w:type="spellEnd"/>
-      <w:r>
-        <w:t xml:space="preserve">:  Cho </w:t>
-      </w:r>
-      <w:proofErr w:type="spellStart"/>
-      <w:r>
-        <w:t>biết</w:t>
-      </w:r>
-      <w:proofErr w:type="spellEnd"/>
-      <w:r>
-        <w:t xml:space="preserve"> </w:t>
-      </w:r>
-      <w:proofErr w:type="spellStart"/>
-      <w:r>
-        <w:t>số</w:t>
-      </w:r>
-      <w:proofErr w:type="spellEnd"/>
-      <w:r>
-        <w:t xml:space="preserve"> </w:t>
-      </w:r>
-      <w:proofErr w:type="spellStart"/>
-      <w:r>
-        <w:t>sinh</w:t>
-      </w:r>
-      <w:proofErr w:type="spellEnd"/>
-      <w:r>
-        <w:t xml:space="preserve"> </w:t>
-      </w:r>
-      <w:proofErr w:type="spellStart"/>
-      <w:r>
-        <w:t>viên</w:t>
-      </w:r>
-      <w:proofErr w:type="spellEnd"/>
-      <w:r>
-        <w:t xml:space="preserve"> </w:t>
-      </w:r>
-      <w:proofErr w:type="spellStart"/>
-      <w:r>
-        <w:t>đã</w:t>
-      </w:r>
-      <w:proofErr w:type="spellEnd"/>
-      <w:r>
-        <w:t xml:space="preserve"> </w:t>
-      </w:r>
-      <w:proofErr w:type="spellStart"/>
-      <w:r>
-        <w:t>đăng</w:t>
-      </w:r>
-      <w:proofErr w:type="spellEnd"/>
-      <w:r>
-        <w:t xml:space="preserve"> </w:t>
-      </w:r>
-      <w:proofErr w:type="spellStart"/>
-      <w:r>
-        <w:t>ký</w:t>
-      </w:r>
-      <w:proofErr w:type="spellEnd"/>
-      <w:r>
-        <w:t xml:space="preserve"> </w:t>
-      </w:r>
-      <w:proofErr w:type="spellStart"/>
-      <w:r>
-        <w:t>từng</w:t>
-      </w:r>
-      <w:proofErr w:type="spellEnd"/>
-      <w:r>
-        <w:t xml:space="preserve"> </w:t>
-      </w:r>
-      <w:proofErr w:type="spellStart"/>
-      <w:r>
-        <w:t>khóa</w:t>
-      </w:r>
-      <w:proofErr w:type="spellEnd"/>
-      <w:r>
-        <w:t xml:space="preserve"> </w:t>
-      </w:r>
-      <w:proofErr w:type="spellStart"/>
-      <w:r>
-        <w:t>học</w:t>
-      </w:r>
-      <w:proofErr w:type="spellEnd"/>
-      <w:r>
-        <w:t xml:space="preserve"> </w:t>
-      </w:r>
-      <w:proofErr w:type="spellStart"/>
-      <w:r>
-        <w:t>nào</w:t>
-      </w:r>
-      <w:proofErr w:type="spellEnd"/>
-      <w:r>
-        <w:t xml:space="preserve"> </w:t>
-      </w:r>
-      <w:proofErr w:type="spellStart"/>
-      <w:r>
-        <w:t>và</w:t>
-      </w:r>
-      <w:proofErr w:type="spellEnd"/>
-      <w:r>
-        <w:t xml:space="preserve"> </w:t>
-      </w:r>
-      <w:proofErr w:type="spellStart"/>
-      <w:r>
-        <w:t>trong</w:t>
-      </w:r>
-      <w:proofErr w:type="spellEnd"/>
-      <w:r>
-        <w:t xml:space="preserve"> </w:t>
-      </w:r>
-      <w:proofErr w:type="spellStart"/>
-      <w:r>
-        <w:t>thời</w:t>
-      </w:r>
-      <w:proofErr w:type="spellEnd"/>
-      <w:r>
-        <w:t xml:space="preserve"> </w:t>
-      </w:r>
-      <w:proofErr w:type="spellStart"/>
-      <w:r>
-        <w:t>gian</w:t>
-      </w:r>
-      <w:proofErr w:type="spellEnd"/>
-      <w:r>
-        <w:t xml:space="preserve"> </w:t>
-      </w:r>
-      <w:proofErr w:type="spellStart"/>
-      <w:r>
-        <w:t>nào</w:t>
-      </w:r>
-      <w:proofErr w:type="spellEnd"/>
-      <w:r>
-        <w:t xml:space="preserve">, do </w:t>
-      </w:r>
-      <w:proofErr w:type="spellStart"/>
-      <w:r>
-        <w:t>giáo</w:t>
-      </w:r>
-      <w:proofErr w:type="spellEnd"/>
-      <w:r>
-        <w:t xml:space="preserve"> </w:t>
-      </w:r>
-      <w:proofErr w:type="spellStart"/>
-      <w:r>
-        <w:t>viên</w:t>
-      </w:r>
-      <w:proofErr w:type="spellEnd"/>
-      <w:r>
-        <w:t xml:space="preserve"> </w:t>
-      </w:r>
-      <w:proofErr w:type="spellStart"/>
-      <w:r>
-        <w:t>nào</w:t>
-      </w:r>
-      <w:proofErr w:type="spellEnd"/>
-      <w:r>
-        <w:t xml:space="preserve"> </w:t>
-      </w:r>
-      <w:proofErr w:type="spellStart"/>
-      <w:r>
-        <w:t>hướng</w:t>
-      </w:r>
-      <w:proofErr w:type="spellEnd"/>
-      <w:r>
-        <w:t xml:space="preserve"> </w:t>
-      </w:r>
-      <w:proofErr w:type="spellStart"/>
-      <w:r>
-        <w:t>dẫn</w:t>
-      </w:r>
-      <w:proofErr w:type="spellEnd"/>
-      <w:r>
-        <w:t xml:space="preserve">, </w:t>
-      </w:r>
-      <w:proofErr w:type="spellStart"/>
-      <w:r>
-        <w:t>học</w:t>
-      </w:r>
-      <w:proofErr w:type="spellEnd"/>
-      <w:r>
-        <w:t xml:space="preserve"> </w:t>
-      </w:r>
-      <w:proofErr w:type="spellStart"/>
-      <w:r>
-        <w:t>phòng</w:t>
-      </w:r>
-      <w:proofErr w:type="spellEnd"/>
-      <w:r>
-        <w:t xml:space="preserve"> </w:t>
-      </w:r>
-      <w:proofErr w:type="spellStart"/>
-      <w:r>
-        <w:t>nào</w:t>
-      </w:r>
-      <w:proofErr w:type="spellEnd"/>
-      <w:r>
-        <w:t xml:space="preserve"> </w:t>
-      </w:r>
-      <w:proofErr w:type="spellStart"/>
-      <w:r>
-        <w:t>và</w:t>
-      </w:r>
-      <w:proofErr w:type="spellEnd"/>
-      <w:r>
-        <w:t xml:space="preserve"> </w:t>
-      </w:r>
-      <w:proofErr w:type="spellStart"/>
-      <w:r>
-        <w:t>học</w:t>
-      </w:r>
-      <w:proofErr w:type="spellEnd"/>
-      <w:r>
-        <w:t xml:space="preserve"> </w:t>
-      </w:r>
-      <w:proofErr w:type="spellStart"/>
-      <w:r>
-        <w:t>phí</w:t>
-      </w:r>
-      <w:proofErr w:type="spellEnd"/>
-      <w:r>
-        <w:t xml:space="preserve"> </w:t>
-      </w:r>
-      <w:proofErr w:type="spellStart"/>
-      <w:r>
-        <w:t>mà</w:t>
-      </w:r>
-      <w:proofErr w:type="spellEnd"/>
-      <w:r>
-        <w:t xml:space="preserve"> </w:t>
-      </w:r>
-      <w:proofErr w:type="spellStart"/>
-      <w:r>
-        <w:t>sinh</w:t>
-      </w:r>
-      <w:proofErr w:type="spellEnd"/>
-      <w:r>
-        <w:t xml:space="preserve"> </w:t>
-      </w:r>
-      <w:proofErr w:type="spellStart"/>
-      <w:r>
-        <w:t>viên</w:t>
-      </w:r>
-      <w:proofErr w:type="spellEnd"/>
-      <w:r>
-        <w:t xml:space="preserve"> </w:t>
-      </w:r>
-      <w:proofErr w:type="spellStart"/>
-      <w:r>
-        <w:t>phải</w:t>
-      </w:r>
-      <w:proofErr w:type="spellEnd"/>
-      <w:r>
-        <w:t xml:space="preserve"> </w:t>
-      </w:r>
-      <w:proofErr w:type="spellStart"/>
-      <w:r>
-        <w:t>đóng</w:t>
-      </w:r>
-      <w:proofErr w:type="spellEnd"/>
-      <w:r>
-        <w:t xml:space="preserve"> </w:t>
-      </w:r>
-      <w:proofErr w:type="spellStart"/>
-      <w:r>
-        <w:t>đối</w:t>
-      </w:r>
-      <w:proofErr w:type="spellEnd"/>
-      <w:r>
-        <w:t xml:space="preserve"> </w:t>
-      </w:r>
-      <w:proofErr w:type="spellStart"/>
-      <w:r>
-        <w:t>với</w:t>
-      </w:r>
-      <w:proofErr w:type="spellEnd"/>
-      <w:r>
-        <w:t xml:space="preserve"> </w:t>
-      </w:r>
-      <w:proofErr w:type="spellStart"/>
-      <w:r>
-        <w:t>từng</w:t>
-      </w:r>
-      <w:proofErr w:type="spellEnd"/>
-      <w:r>
-        <w:t xml:space="preserve"> </w:t>
-      </w:r>
-      <w:proofErr w:type="spellStart"/>
-      <w:r>
-        <w:t>khóa</w:t>
-      </w:r>
-      <w:proofErr w:type="spellEnd"/>
-      <w:r>
-        <w:t xml:space="preserve"> </w:t>
-      </w:r>
-      <w:proofErr w:type="spellStart"/>
-      <w:r>
-        <w:t>học</w:t>
-      </w:r>
-      <w:proofErr w:type="spellEnd"/>
-      <w:r>
-        <w:t>.</w:t>
-      </w:r>
-    </w:p>
-    <w:p>
-      <w:pPr>
-        <w:pStyle w:val="ListParagraph"/>
-        <w:numPr>
-          <w:ilvl w:val="0"/>
-          <w:numId w:val="1"/>
-        </w:numPr>
-      </w:pPr>
-      <w:proofErr w:type="spellStart"/>
-      <w:r>
-        <w:t>Quản</w:t>
-      </w:r>
-      <w:proofErr w:type="spellEnd"/>
-      <w:r>
-        <w:t xml:space="preserve"> </w:t>
-      </w:r>
-      <w:proofErr w:type="spellStart"/>
-      <w:r>
-        <w:t>Lý</w:t>
-      </w:r>
-      <w:proofErr w:type="spellEnd"/>
-      <w:r>
-        <w:t xml:space="preserve"> </w:t>
-      </w:r>
-      <w:proofErr w:type="spellStart"/>
-      <w:r>
-        <w:t>Học</w:t>
-      </w:r>
-      <w:proofErr w:type="spellEnd"/>
-      <w:r>
-        <w:t xml:space="preserve"> </w:t>
-      </w:r>
-      <w:proofErr w:type="spellStart"/>
-      <w:r>
-        <w:t>Phần</w:t>
-      </w:r>
-      <w:proofErr w:type="spellEnd"/>
-      <w:r>
-        <w:t xml:space="preserve">:  Cho </w:t>
-      </w:r>
-      <w:proofErr w:type="spellStart"/>
-      <w:r>
-        <w:t>biết</w:t>
-      </w:r>
-      <w:proofErr w:type="spellEnd"/>
-      <w:r>
-        <w:t xml:space="preserve"> </w:t>
-      </w:r>
-      <w:proofErr w:type="spellStart"/>
-      <w:r>
-        <w:t>số</w:t>
-      </w:r>
-      <w:proofErr w:type="spellEnd"/>
-      <w:r>
-        <w:t xml:space="preserve"> </w:t>
-      </w:r>
-      <w:proofErr w:type="spellStart"/>
-      <w:r>
-        <w:t>tín</w:t>
-      </w:r>
-      <w:proofErr w:type="spellEnd"/>
-      <w:r>
-        <w:t xml:space="preserve"> </w:t>
-      </w:r>
-      <w:proofErr w:type="spellStart"/>
-      <w:r>
-        <w:t>chỉ</w:t>
-      </w:r>
-      <w:proofErr w:type="spellEnd"/>
-      <w:r>
-        <w:t xml:space="preserve"> </w:t>
-      </w:r>
-      <w:proofErr w:type="spellStart"/>
-      <w:r>
-        <w:t>của</w:t>
-      </w:r>
-      <w:proofErr w:type="spellEnd"/>
-      <w:r>
-        <w:t xml:space="preserve"> </w:t>
-      </w:r>
-      <w:proofErr w:type="spellStart"/>
-      <w:r>
-        <w:t>học</w:t>
-      </w:r>
-      <w:proofErr w:type="spellEnd"/>
-      <w:r>
-        <w:t xml:space="preserve"> </w:t>
-      </w:r>
-      <w:proofErr w:type="spellStart"/>
-      <w:r>
-        <w:t>phần</w:t>
-      </w:r>
-      <w:proofErr w:type="spellEnd"/>
-      <w:r>
-        <w:t xml:space="preserve">, </w:t>
-      </w:r>
-      <w:proofErr w:type="spellStart"/>
-      <w:r>
-        <w:t>học</w:t>
-      </w:r>
-      <w:proofErr w:type="spellEnd"/>
-      <w:r>
-        <w:t xml:space="preserve"> </w:t>
-      </w:r>
-      <w:proofErr w:type="spellStart"/>
-      <w:r>
-        <w:t>phần</w:t>
-      </w:r>
-      <w:proofErr w:type="spellEnd"/>
-      <w:r>
-        <w:t xml:space="preserve"> do </w:t>
-      </w:r>
-      <w:proofErr w:type="spellStart"/>
-      <w:r>
-        <w:t>giáo</w:t>
-      </w:r>
-      <w:proofErr w:type="spellEnd"/>
-      <w:r>
-        <w:t xml:space="preserve"> </w:t>
-      </w:r>
-      <w:proofErr w:type="spellStart"/>
-      <w:r>
-        <w:t>viên</w:t>
-      </w:r>
-      <w:proofErr w:type="spellEnd"/>
-      <w:r>
-        <w:t xml:space="preserve"> </w:t>
-      </w:r>
-      <w:proofErr w:type="spellStart"/>
-      <w:r>
-        <w:t>nào</w:t>
-      </w:r>
-      <w:proofErr w:type="spellEnd"/>
-      <w:r>
-        <w:t xml:space="preserve"> </w:t>
-      </w:r>
-      <w:proofErr w:type="spellStart"/>
-      <w:r>
-        <w:t>hướng</w:t>
-      </w:r>
-      <w:proofErr w:type="spellEnd"/>
-      <w:r>
-        <w:t xml:space="preserve"> </w:t>
-      </w:r>
-      <w:proofErr w:type="spellStart"/>
-      <w:r>
-        <w:t>dẫn</w:t>
-      </w:r>
-      <w:proofErr w:type="spellEnd"/>
-      <w:r>
-        <w:t xml:space="preserve">, </w:t>
-      </w:r>
-      <w:proofErr w:type="spellStart"/>
-      <w:r>
-        <w:t>học</w:t>
-      </w:r>
-      <w:proofErr w:type="spellEnd"/>
-      <w:r>
-        <w:t xml:space="preserve"> </w:t>
-      </w:r>
-      <w:proofErr w:type="spellStart"/>
-      <w:r>
-        <w:t>phần</w:t>
-      </w:r>
-      <w:proofErr w:type="spellEnd"/>
-      <w:r>
-        <w:t xml:space="preserve"> </w:t>
-      </w:r>
-      <w:proofErr w:type="spellStart"/>
-      <w:r>
-        <w:t>tổ</w:t>
-      </w:r>
-      <w:proofErr w:type="spellEnd"/>
-      <w:r>
-        <w:t xml:space="preserve"> </w:t>
-      </w:r>
-      <w:proofErr w:type="spellStart"/>
-      <w:r>
-        <w:t>chức</w:t>
-      </w:r>
-      <w:proofErr w:type="spellEnd"/>
-      <w:r>
-        <w:t xml:space="preserve"> </w:t>
-      </w:r>
-      <w:proofErr w:type="spellStart"/>
-      <w:r>
-        <w:t>dạy</w:t>
-      </w:r>
-      <w:proofErr w:type="spellEnd"/>
-      <w:r>
-        <w:t xml:space="preserve"> </w:t>
-      </w:r>
-      <w:proofErr w:type="spellStart"/>
-      <w:r>
-        <w:t>vào</w:t>
-      </w:r>
-      <w:proofErr w:type="spellEnd"/>
-      <w:r>
-        <w:t xml:space="preserve"> </w:t>
-      </w:r>
-      <w:proofErr w:type="spellStart"/>
-      <w:r>
-        <w:t>thời</w:t>
-      </w:r>
-      <w:proofErr w:type="spellEnd"/>
-      <w:r>
-        <w:t xml:space="preserve"> </w:t>
-      </w:r>
-      <w:proofErr w:type="spellStart"/>
-      <w:r>
-        <w:t>gian</w:t>
-      </w:r>
-      <w:proofErr w:type="spellEnd"/>
-      <w:r>
-        <w:t xml:space="preserve"> </w:t>
-      </w:r>
-      <w:proofErr w:type="spellStart"/>
-      <w:r>
-        <w:t>nào</w:t>
-      </w:r>
-      <w:proofErr w:type="spellEnd"/>
-      <w:r>
-        <w:t>.</w:t>
-      </w:r>
-    </w:p>
-    <w:p>
-      <w:pPr>
-        <w:pStyle w:val="ListParagraph"/>
-        <w:numPr>
-          <w:ilvl w:val="0"/>
-          <w:numId w:val="1"/>
-        </w:numPr>
-        <w:rPr>
-          <w:b/>
+      <w:pPr>
+        <w:rPr>
           <w:bCs/>
         </w:rPr>
       </w:pPr>
-      <w:proofErr w:type="spellStart"/>
-      <w:r>
-        <w:t>Quản</w:t>
-      </w:r>
-      <w:proofErr w:type="spellEnd"/>
-      <w:r>
-        <w:t xml:space="preserve"> </w:t>
-      </w:r>
-      <w:proofErr w:type="spellStart"/>
-      <w:r>
-        <w:t>Lý</w:t>
-      </w:r>
-      <w:proofErr w:type="spellEnd"/>
-      <w:r>
-        <w:t xml:space="preserve"> </w:t>
-      </w:r>
-      <w:proofErr w:type="spellStart"/>
-      <w:r>
-        <w:t>Giảng</w:t>
-      </w:r>
-      <w:proofErr w:type="spellEnd"/>
-      <w:r>
-        <w:t xml:space="preserve"> </w:t>
-      </w:r>
-      <w:proofErr w:type="spellStart"/>
-      <w:r>
-        <w:t>Dạy</w:t>
-      </w:r>
-      <w:proofErr w:type="spellEnd"/>
-      <w:r>
-        <w:t xml:space="preserve">:  Cho </w:t>
-      </w:r>
-      <w:proofErr w:type="spellStart"/>
-      <w:r>
-        <w:t>biết</w:t>
-      </w:r>
-      <w:proofErr w:type="spellEnd"/>
-      <w:r>
-        <w:t xml:space="preserve"> </w:t>
-      </w:r>
-      <w:proofErr w:type="spellStart"/>
-      <w:r>
-        <w:t>khóa</w:t>
-      </w:r>
-      <w:proofErr w:type="spellEnd"/>
-      <w:r>
-        <w:t xml:space="preserve"> </w:t>
-      </w:r>
-      <w:proofErr w:type="spellStart"/>
-      <w:r>
-        <w:t>học</w:t>
-      </w:r>
-      <w:proofErr w:type="spellEnd"/>
-      <w:r>
-        <w:t xml:space="preserve"> </w:t>
-      </w:r>
-      <w:proofErr w:type="spellStart"/>
-      <w:r>
-        <w:t>gồm</w:t>
-      </w:r>
-      <w:proofErr w:type="spellEnd"/>
-      <w:r>
-        <w:t xml:space="preserve"> </w:t>
-      </w:r>
-      <w:proofErr w:type="spellStart"/>
-      <w:r>
-        <w:t>những</w:t>
-      </w:r>
-      <w:proofErr w:type="spellEnd"/>
-      <w:r>
-        <w:t xml:space="preserve"> </w:t>
-      </w:r>
-      <w:proofErr w:type="spellStart"/>
-      <w:r>
-        <w:t>giáo</w:t>
-      </w:r>
-      <w:proofErr w:type="spellEnd"/>
-      <w:r>
-        <w:t xml:space="preserve"> </w:t>
-      </w:r>
-      <w:proofErr w:type="spellStart"/>
-      <w:r>
-        <w:t>viên</w:t>
-      </w:r>
-      <w:proofErr w:type="spellEnd"/>
-      <w:r>
-        <w:t xml:space="preserve"> </w:t>
-      </w:r>
-      <w:proofErr w:type="spellStart"/>
-      <w:r>
-        <w:t>nào</w:t>
-      </w:r>
-      <w:proofErr w:type="spellEnd"/>
-      <w:r>
-        <w:t xml:space="preserve"> </w:t>
-      </w:r>
-      <w:proofErr w:type="spellStart"/>
-      <w:r>
-        <w:t>dạy</w:t>
-      </w:r>
-      <w:proofErr w:type="spellEnd"/>
-      <w:r>
-        <w:t xml:space="preserve">, </w:t>
-      </w:r>
-      <w:proofErr w:type="spellStart"/>
-      <w:r>
-        <w:t>dạy</w:t>
-      </w:r>
-      <w:proofErr w:type="spellEnd"/>
-      <w:r>
-        <w:t xml:space="preserve"> ở </w:t>
-      </w:r>
-      <w:proofErr w:type="spellStart"/>
-      <w:r>
-        <w:t>phòng</w:t>
-      </w:r>
-      <w:proofErr w:type="spellEnd"/>
-      <w:r>
-        <w:t xml:space="preserve"> </w:t>
-      </w:r>
-      <w:proofErr w:type="spellStart"/>
-      <w:r>
-        <w:t>nào</w:t>
-      </w:r>
-      <w:proofErr w:type="spellEnd"/>
-      <w:r>
-        <w:t xml:space="preserve">, </w:t>
-      </w:r>
-      <w:proofErr w:type="spellStart"/>
-      <w:r>
-        <w:t>vào</w:t>
-      </w:r>
-      <w:proofErr w:type="spellEnd"/>
-      <w:r>
-        <w:t xml:space="preserve"> </w:t>
-      </w:r>
-      <w:proofErr w:type="spellStart"/>
-      <w:r>
-        <w:t>thời</w:t>
-      </w:r>
-      <w:proofErr w:type="spellEnd"/>
-      <w:r>
-        <w:t xml:space="preserve"> </w:t>
-      </w:r>
-      <w:proofErr w:type="spellStart"/>
-      <w:r>
-        <w:t>gian</w:t>
-      </w:r>
-      <w:proofErr w:type="spellEnd"/>
-      <w:r>
-        <w:t xml:space="preserve"> </w:t>
-      </w:r>
-      <w:proofErr w:type="spellStart"/>
-      <w:r>
-        <w:t>nào</w:t>
-      </w:r>
-      <w:proofErr w:type="spellEnd"/>
-      <w:r>
-        <w:t xml:space="preserve"> </w:t>
-      </w:r>
-    </w:p>
-    <w:p>
-      <w:pPr>
-        <w:pStyle w:val="ListParagraph"/>
-        <w:ind w:left="0"/>
-        <w:rPr>
-          <w:b/>
+      <w:proofErr w:type="gramStart"/>
+      <w:r>
+        <w:rPr>
           <w:bCs/>
         </w:rPr>
-      </w:pPr>
-      <w:r>
-        <w:rPr>
-          <w:b/>
+        <w:t>student</w:t>
+      </w:r>
+      <w:proofErr w:type="gramEnd"/>
+      <w:r>
+        <w:rPr>
           <w:bCs/>
         </w:rPr>
-        <w:t xml:space="preserve">Business requirement </w:t>
-      </w:r>
-      <w:proofErr w:type="spellStart"/>
-      <w:r>
-        <w:rPr>
-          <w:b/>
+        <w:t xml:space="preserve"> department instructor</w:t>
+      </w:r>
+      <w:r>
+        <w:rPr>
           <w:bCs/>
         </w:rPr>
-        <w:t>có</w:t>
-      </w:r>
-      <w:proofErr w:type="spellEnd"/>
-      <w:r>
-        <w:rPr>
-          <w:b/>
+        <w:t xml:space="preserve"> takes course </w:t>
+      </w:r>
+      <w:proofErr w:type="spellStart"/>
+      <w:r>
+        <w:rPr>
           <w:bCs/>
         </w:rPr>
-        <w:t xml:space="preserve"> </w:t>
-      </w:r>
-      <w:proofErr w:type="spellStart"/>
-      <w:r>
-        <w:rPr>
-          <w:b/>
+        <w:t>prereq</w:t>
+      </w:r>
+      <w:proofErr w:type="spellEnd"/>
+      <w:r>
+        <w:rPr>
           <w:bCs/>
         </w:rPr>
-        <w:t>thể</w:t>
-      </w:r>
-      <w:proofErr w:type="spellEnd"/>
-      <w:r>
-        <w:rPr>
-          <w:b/>
+        <w:t xml:space="preserve"> </w:t>
+      </w:r>
+      <w:proofErr w:type="spellStart"/>
+      <w:r>
+        <w:rPr>
           <w:bCs/>
         </w:rPr>
-        <w:t xml:space="preserve"> </w:t>
-      </w:r>
-      <w:proofErr w:type="spellStart"/>
-      <w:r>
-        <w:rPr>
-          <w:b/>
+        <w:t>time_slot</w:t>
+      </w:r>
+      <w:proofErr w:type="spellEnd"/>
+      <w:r>
+        <w:rPr>
           <w:bCs/>
         </w:rPr>
-        <w:t>được</w:t>
-      </w:r>
-      <w:proofErr w:type="spellEnd"/>
-      <w:r>
-        <w:rPr>
-          <w:b/>
+        <w:t xml:space="preserve"> section</w:t>
+      </w:r>
+      <w:r>
+        <w:rPr>
           <w:bCs/>
         </w:rPr>
-        <w:t xml:space="preserve"> </w:t>
-      </w:r>
-      <w:proofErr w:type="spellStart"/>
-      <w:r>
-        <w:rPr>
-          <w:b/>
-          <w:bCs/>
-        </w:rPr>
-        <w:t>tổng</w:t>
-      </w:r>
-      <w:proofErr w:type="spellEnd"/>
-      <w:r>
-        <w:rPr>
-          <w:b/>
-          <w:bCs/>
-        </w:rPr>
-        <w:t xml:space="preserve"> </w:t>
-      </w:r>
-      <w:proofErr w:type="spellStart"/>
-      <w:r>
-        <w:rPr>
-          <w:b/>
-          <w:bCs/>
-        </w:rPr>
-        <w:t>hợp</w:t>
-      </w:r>
-      <w:proofErr w:type="spellEnd"/>
-      <w:r>
-        <w:rPr>
-          <w:b/>
-          <w:bCs/>
-        </w:rPr>
-        <w:t xml:space="preserve"> </w:t>
-      </w:r>
-      <w:proofErr w:type="spellStart"/>
-      <w:r>
-        <w:rPr>
-          <w:b/>
-          <w:bCs/>
-        </w:rPr>
-        <w:t>bởi</w:t>
-      </w:r>
-      <w:proofErr w:type="spellEnd"/>
-      <w:r>
-        <w:rPr>
-          <w:b/>
-          <w:bCs/>
-        </w:rPr>
-        <w:t xml:space="preserve"> Enterprise Bus Matrix </w:t>
-      </w:r>
-      <w:proofErr w:type="spellStart"/>
-      <w:r>
-        <w:rPr>
-          <w:b/>
-          <w:bCs/>
-        </w:rPr>
-        <w:t>sau</w:t>
-      </w:r>
-      <w:proofErr w:type="spellEnd"/>
-    </w:p>
-    <w:tbl>
-      <w:tblPr>
-        <w:tblStyle w:val="TableGrid"/>
-        <w:tblW w:w="0" w:type="auto"/>
-        <w:tblLook w:val="04A0" w:firstRow="1" w:lastRow="0" w:firstColumn="1" w:lastColumn="0" w:noHBand="0" w:noVBand="1"/>
-      </w:tblPr>
-      <w:tblGrid>
-        <w:gridCol w:w="1847"/>
-        <w:gridCol w:w="906"/>
-        <w:gridCol w:w="909"/>
-        <w:gridCol w:w="1145"/>
-        <w:gridCol w:w="1099"/>
-        <w:gridCol w:w="1089"/>
-        <w:gridCol w:w="1150"/>
-        <w:gridCol w:w="83"/>
-        <w:gridCol w:w="1122"/>
-      </w:tblGrid>
-      <w:tr>
-        <w:tc>
-          <w:tcPr>
-            <w:tcW w:w="1885" w:type="dxa"/>
-          </w:tcPr>
-          <w:p/>
-        </w:tc>
-        <w:tc>
-          <w:tcPr>
-            <w:tcW w:w="843" w:type="dxa"/>
-          </w:tcPr>
-          <w:p>
-            <w:r>
-              <w:t>student</w:t>
-            </w:r>
-          </w:p>
-        </w:tc>
-        <w:tc>
-          <w:tcPr>
-            <w:tcW w:w="909" w:type="dxa"/>
-          </w:tcPr>
-          <w:p>
-            <w:r>
-              <w:t>teaches</w:t>
-            </w:r>
-          </w:p>
-        </w:tc>
-        <w:tc>
-          <w:tcPr>
-            <w:tcW w:w="1148" w:type="dxa"/>
-          </w:tcPr>
-          <w:p>
-            <w:proofErr w:type="spellStart"/>
-            <w:r>
-              <w:t>time_slot</w:t>
-            </w:r>
-            <w:proofErr w:type="spellEnd"/>
-          </w:p>
-        </w:tc>
-        <w:tc>
-          <w:tcPr>
-            <w:tcW w:w="1107" w:type="dxa"/>
-          </w:tcPr>
-          <w:p>
-            <w:r>
-              <w:t>section</w:t>
-            </w:r>
-          </w:p>
-        </w:tc>
-        <w:tc>
-          <w:tcPr>
-            <w:tcW w:w="1098" w:type="dxa"/>
-          </w:tcPr>
-          <w:p>
-            <w:r>
-              <w:t>course</w:t>
-            </w:r>
-          </w:p>
-        </w:tc>
-        <w:tc>
-          <w:tcPr>
-            <w:tcW w:w="1238" w:type="dxa"/>
-            <w:gridSpan w:val="2"/>
-          </w:tcPr>
-          <w:p>
-            <w:r>
-              <w:t>instructor</w:t>
-            </w:r>
-          </w:p>
-        </w:tc>
-        <w:tc>
-          <w:tcPr>
-            <w:tcW w:w="1122" w:type="dxa"/>
-          </w:tcPr>
-          <w:p>
-            <w:r>
-              <w:t>classroom</w:t>
-            </w:r>
-          </w:p>
-        </w:tc>
-      </w:tr>
-      <w:tr>
-        <w:tc>
-          <w:tcPr>
-            <w:tcW w:w="1885" w:type="dxa"/>
-          </w:tcPr>
-          <w:p>
-            <w:proofErr w:type="spellStart"/>
-            <w:r>
-              <w:t>Đăng</w:t>
-            </w:r>
-            <w:proofErr w:type="spellEnd"/>
-            <w:r>
-              <w:t xml:space="preserve"> </w:t>
-            </w:r>
-            <w:proofErr w:type="spellStart"/>
-            <w:r>
-              <w:t>Ký</w:t>
-            </w:r>
-            <w:proofErr w:type="spellEnd"/>
-            <w:r>
-              <w:t xml:space="preserve"> </w:t>
-            </w:r>
-            <w:proofErr w:type="spellStart"/>
-            <w:r>
-              <w:t>Học</w:t>
-            </w:r>
-            <w:proofErr w:type="spellEnd"/>
-            <w:r>
-              <w:t xml:space="preserve"> </w:t>
-            </w:r>
-            <w:proofErr w:type="spellStart"/>
-            <w:r>
-              <w:t>Phần</w:t>
-            </w:r>
-            <w:proofErr w:type="spellEnd"/>
-          </w:p>
-        </w:tc>
-        <w:tc>
-          <w:tcPr>
-            <w:tcW w:w="843" w:type="dxa"/>
-          </w:tcPr>
-          <w:p>
-            <w:pPr>
-              <w:jc w:val="center"/>
-            </w:pPr>
-            <w:r>
-              <w:t>x</w:t>
-            </w:r>
-          </w:p>
-        </w:tc>
-        <w:tc>
-          <w:tcPr>
-            <w:tcW w:w="909" w:type="dxa"/>
-          </w:tcPr>
-          <w:p/>
-        </w:tc>
-        <w:tc>
-          <w:tcPr>
-            <w:tcW w:w="1148" w:type="dxa"/>
-          </w:tcPr>
-          <w:p>
-            <w:pPr>
-              <w:jc w:val="center"/>
-            </w:pPr>
-            <w:r>
-              <w:t>x</w:t>
-            </w:r>
-          </w:p>
-        </w:tc>
-        <w:tc>
-          <w:tcPr>
-            <w:tcW w:w="1107" w:type="dxa"/>
-          </w:tcPr>
-          <w:p>
-            <w:pPr>
-              <w:jc w:val="center"/>
-            </w:pPr>
-            <w:r>
-              <w:t>x</w:t>
-            </w:r>
-          </w:p>
-        </w:tc>
-        <w:tc>
-          <w:tcPr>
-            <w:tcW w:w="1098" w:type="dxa"/>
-          </w:tcPr>
-          <w:p>
-            <w:pPr>
-              <w:jc w:val="center"/>
-            </w:pPr>
-            <w:r>
-              <w:t>x</w:t>
-            </w:r>
-          </w:p>
-        </w:tc>
-        <w:tc>
-          <w:tcPr>
-            <w:tcW w:w="1153" w:type="dxa"/>
-          </w:tcPr>
-          <w:p>
-            <w:pPr>
-              <w:jc w:val="center"/>
-            </w:pPr>
-            <w:r>
-              <w:t>x</w:t>
-            </w:r>
-          </w:p>
-        </w:tc>
-        <w:tc>
-          <w:tcPr>
-            <w:tcW w:w="1207" w:type="dxa"/>
-            <w:gridSpan w:val="2"/>
-          </w:tcPr>
-          <w:p>
-            <w:pPr>
-              <w:jc w:val="center"/>
-            </w:pPr>
-            <w:r>
-              <w:t>x</w:t>
-            </w:r>
-          </w:p>
-        </w:tc>
-      </w:tr>
-      <w:tr>
-        <w:tc>
-          <w:tcPr>
-            <w:tcW w:w="1885" w:type="dxa"/>
-          </w:tcPr>
-          <w:p>
-            <w:proofErr w:type="spellStart"/>
-            <w:r>
-              <w:t>Quản</w:t>
-            </w:r>
-            <w:proofErr w:type="spellEnd"/>
-            <w:r>
-              <w:t xml:space="preserve"> </w:t>
-            </w:r>
-            <w:proofErr w:type="spellStart"/>
-            <w:r>
-              <w:t>Lý</w:t>
-            </w:r>
-            <w:proofErr w:type="spellEnd"/>
-            <w:r>
-              <w:t xml:space="preserve"> </w:t>
-            </w:r>
-            <w:proofErr w:type="spellStart"/>
-            <w:r>
-              <w:t>Học</w:t>
-            </w:r>
-            <w:proofErr w:type="spellEnd"/>
-            <w:r>
-              <w:t xml:space="preserve"> </w:t>
-            </w:r>
-            <w:proofErr w:type="spellStart"/>
-            <w:r>
-              <w:t>Phần</w:t>
-            </w:r>
-            <w:proofErr w:type="spellEnd"/>
-          </w:p>
-        </w:tc>
-        <w:tc>
-          <w:tcPr>
-            <w:tcW w:w="843" w:type="dxa"/>
-          </w:tcPr>
-          <w:p>
-            <w:pPr>
-              <w:jc w:val="center"/>
-            </w:pPr>
-          </w:p>
-        </w:tc>
-        <w:tc>
-          <w:tcPr>
-            <w:tcW w:w="909" w:type="dxa"/>
-          </w:tcPr>
-          <w:p>
-            <w:pPr>
-              <w:jc w:val="center"/>
-            </w:pPr>
-          </w:p>
-        </w:tc>
-        <w:tc>
-          <w:tcPr>
-            <w:tcW w:w="1148" w:type="dxa"/>
-          </w:tcPr>
-          <w:p>
-            <w:pPr>
-              <w:jc w:val="center"/>
-            </w:pPr>
-            <w:r>
-              <w:t>x</w:t>
-            </w:r>
-          </w:p>
-        </w:tc>
-        <w:tc>
-          <w:tcPr>
-            <w:tcW w:w="1107" w:type="dxa"/>
-          </w:tcPr>
-          <w:p>
-            <w:pPr>
-              <w:jc w:val="center"/>
-            </w:pPr>
-            <w:r>
-              <w:t>x</w:t>
-            </w:r>
-          </w:p>
-        </w:tc>
-        <w:tc>
-          <w:tcPr>
-            <w:tcW w:w="1098" w:type="dxa"/>
-          </w:tcPr>
-          <w:p>
-            <w:pPr>
-              <w:jc w:val="center"/>
-            </w:pPr>
-            <w:r>
-              <w:t>x</w:t>
-            </w:r>
-          </w:p>
-        </w:tc>
-        <w:tc>
-          <w:tcPr>
-            <w:tcW w:w="1153" w:type="dxa"/>
-          </w:tcPr>
-          <w:p>
-            <w:pPr>
-              <w:jc w:val="center"/>
-            </w:pPr>
-          </w:p>
-        </w:tc>
-        <w:tc>
-          <w:tcPr>
-            <w:tcW w:w="1207" w:type="dxa"/>
-            <w:gridSpan w:val="2"/>
-          </w:tcPr>
-          <w:p/>
-        </w:tc>
-      </w:tr>
-      <w:tr>
-        <w:tc>
-          <w:tcPr>
-            <w:tcW w:w="1885" w:type="dxa"/>
-          </w:tcPr>
-          <w:p>
-            <w:proofErr w:type="spellStart"/>
-            <w:r>
-              <w:t>Quản</w:t>
-            </w:r>
-            <w:proofErr w:type="spellEnd"/>
-            <w:r>
-              <w:t xml:space="preserve"> </w:t>
-            </w:r>
-            <w:proofErr w:type="spellStart"/>
-            <w:r>
-              <w:t>Lý</w:t>
-            </w:r>
-            <w:proofErr w:type="spellEnd"/>
-            <w:r>
-              <w:t xml:space="preserve"> </w:t>
-            </w:r>
-            <w:proofErr w:type="spellStart"/>
-            <w:r>
-              <w:t>Giảng</w:t>
-            </w:r>
-            <w:proofErr w:type="spellEnd"/>
-            <w:r>
-              <w:t xml:space="preserve"> </w:t>
-            </w:r>
-            <w:proofErr w:type="spellStart"/>
-            <w:r>
-              <w:t>Dạy</w:t>
-            </w:r>
-            <w:proofErr w:type="spellEnd"/>
-          </w:p>
-        </w:tc>
-        <w:tc>
-          <w:tcPr>
-            <w:tcW w:w="843" w:type="dxa"/>
-          </w:tcPr>
-          <w:p>
-            <w:pPr>
-              <w:jc w:val="center"/>
-            </w:pPr>
-          </w:p>
-        </w:tc>
-        <w:tc>
-          <w:tcPr>
-            <w:tcW w:w="909" w:type="dxa"/>
-          </w:tcPr>
-          <w:p>
-            <w:pPr>
-              <w:jc w:val="center"/>
-            </w:pPr>
-            <w:r>
-              <w:t>x</w:t>
-            </w:r>
-          </w:p>
-        </w:tc>
-        <w:tc>
-          <w:tcPr>
-            <w:tcW w:w="1148" w:type="dxa"/>
-          </w:tcPr>
-          <w:p>
-            <w:pPr>
-              <w:jc w:val="center"/>
-            </w:pPr>
-            <w:r>
-              <w:t>x</w:t>
-            </w:r>
-          </w:p>
-        </w:tc>
-        <w:tc>
-          <w:tcPr>
-            <w:tcW w:w="1107" w:type="dxa"/>
-          </w:tcPr>
-          <w:p>
-            <w:pPr>
-              <w:jc w:val="center"/>
-            </w:pPr>
-            <w:r>
-              <w:t>x</w:t>
-            </w:r>
-          </w:p>
-        </w:tc>
-        <w:tc>
-          <w:tcPr>
-            <w:tcW w:w="1098" w:type="dxa"/>
-          </w:tcPr>
-          <w:p>
-            <w:pPr>
-              <w:jc w:val="center"/>
-            </w:pPr>
-            <w:r>
-              <w:t>x</w:t>
-            </w:r>
-          </w:p>
-        </w:tc>
-        <w:tc>
-          <w:tcPr>
-            <w:tcW w:w="1153" w:type="dxa"/>
-          </w:tcPr>
-          <w:p>
-            <w:pPr>
-              <w:jc w:val="center"/>
-            </w:pPr>
-            <w:r>
-              <w:t>x</w:t>
-            </w:r>
-          </w:p>
-        </w:tc>
-        <w:tc>
-          <w:tcPr>
-            <w:tcW w:w="1207" w:type="dxa"/>
-            <w:gridSpan w:val="2"/>
-          </w:tcPr>
-          <w:p>
-            <w:pPr>
-              <w:jc w:val="center"/>
-            </w:pPr>
-            <w:r>
-              <w:t>x</w:t>
-            </w:r>
-          </w:p>
-        </w:tc>
-      </w:tr>
-    </w:tbl>
-    <w:p/>
-    <w:p>
-      <w:pPr>
-        <w:pStyle w:val="Heading1"/>
-      </w:pPr>
-      <w:r>
-        <w:t>Operational Database</w:t>
-      </w:r>
-    </w:p>
-    <w:p>
-      <w:pPr>
-        <w:rPr>
-          <w:b/>
-          <w:bCs/>
-        </w:rPr>
-      </w:pPr>
-      <w:r>
-        <w:rPr>
-          <w:b/>
-          <w:bCs/>
-        </w:rPr>
-        <w:t>University database</w:t>
-      </w:r>
-    </w:p>
-    <w:p>
-      <w:bookmarkStart w:id="0" w:name="_GoBack"/>
-      <w:bookmarkEnd w:id="0"/>
-    </w:p>
-    <w:p>
+        <w:t xml:space="preserve"> classroom</w:t>
+      </w:r>
       <w:r>
         <w:rPr>
           <w:noProof/>
         </w:rPr>
-        <w:lastRenderedPageBreak/>
         <w:drawing>
-          <wp:inline distT="0" distB="0" distL="0" distR="0" wp14:anchorId="5B41B233" wp14:editId="025E38C8">
-            <wp:extent cx="5943600" cy="3194050"/>
+          <wp:inline distT="0" distB="0" distL="0" distR="0" wp14:anchorId="648D326F" wp14:editId="07B89436">
+            <wp:extent cx="5943600" cy="4699000"/>
             <wp:effectExtent l="0" t="0" r="0" b="6350"/>
             <wp:docPr id="1" name="Picture 1"/>
             <wp:cNvGraphicFramePr>
@@ -3317,7 +2004,7 @@
                   <pic:spPr>
                     <a:xfrm>
                       <a:off x="0" y="0"/>
-                      <a:ext cx="5943600" cy="3194050"/>
+                      <a:ext cx="5943600" cy="4699000"/>
                     </a:xfrm>
                     <a:prstGeom prst="rect">
                       <a:avLst/>
@@ -3330,6 +2017,1775 @@
         </w:drawing>
       </w:r>
     </w:p>
+    <w:p>
+      <w:pPr>
+        <w:pStyle w:val="ListParagraph"/>
+        <w:numPr>
+          <w:ilvl w:val="0"/>
+          <w:numId w:val="2"/>
+        </w:numPr>
+        <w:rPr>
+          <w:bCs/>
+        </w:rPr>
+      </w:pPr>
+      <w:proofErr w:type="spellStart"/>
+      <w:r>
+        <w:rPr>
+          <w:bCs/>
+        </w:rPr>
+        <w:t>Các</w:t>
+      </w:r>
+      <w:proofErr w:type="spellEnd"/>
+      <w:r>
+        <w:rPr>
+          <w:bCs/>
+        </w:rPr>
+        <w:t xml:space="preserve"> </w:t>
+      </w:r>
+      <w:proofErr w:type="spellStart"/>
+      <w:r>
+        <w:rPr>
+          <w:bCs/>
+        </w:rPr>
+        <w:t>bảng</w:t>
+      </w:r>
+      <w:proofErr w:type="spellEnd"/>
+      <w:r>
+        <w:rPr>
+          <w:bCs/>
+        </w:rPr>
+        <w:t xml:space="preserve"> dim:</w:t>
+      </w:r>
+    </w:p>
+    <w:p>
+      <w:pPr>
+        <w:rPr>
+          <w:b/>
+          <w:bCs/>
+        </w:rPr>
+      </w:pPr>
+      <w:r>
+        <w:rPr>
+          <w:bCs/>
+        </w:rPr>
+        <w:t xml:space="preserve">Student, department, instructor, takes, course, </w:t>
+      </w:r>
+      <w:proofErr w:type="spellStart"/>
+      <w:r>
+        <w:rPr>
+          <w:bCs/>
+        </w:rPr>
+        <w:t>prereq</w:t>
+      </w:r>
+      <w:proofErr w:type="spellEnd"/>
+      <w:r>
+        <w:rPr>
+          <w:bCs/>
+        </w:rPr>
+        <w:t xml:space="preserve">, </w:t>
+      </w:r>
+      <w:proofErr w:type="spellStart"/>
+      <w:r>
+        <w:rPr>
+          <w:bCs/>
+        </w:rPr>
+        <w:t>time_slot</w:t>
+      </w:r>
+      <w:proofErr w:type="spellEnd"/>
+      <w:r>
+        <w:rPr>
+          <w:bCs/>
+        </w:rPr>
+        <w:t>, section, classroom</w:t>
+      </w:r>
+    </w:p>
+    <w:p>
+      <w:pPr>
+        <w:pStyle w:val="Heading1"/>
+      </w:pPr>
+      <w:r>
+        <w:t>Business process</w:t>
+      </w:r>
+    </w:p>
+    <w:p>
+      <w:pPr>
+        <w:rPr>
+          <w:b/>
+          <w:bCs/>
+        </w:rPr>
+      </w:pPr>
+      <w:r>
+        <w:rPr>
+          <w:b/>
+          <w:bCs/>
+        </w:rPr>
+        <w:t>Business requirement</w:t>
+      </w:r>
+    </w:p>
+    <w:p>
+      <w:proofErr w:type="spellStart"/>
+      <w:r>
+        <w:t>Tạo</w:t>
+      </w:r>
+      <w:proofErr w:type="spellEnd"/>
+      <w:r>
+        <w:t xml:space="preserve"> data warehouse </w:t>
+      </w:r>
+      <w:proofErr w:type="spellStart"/>
+      <w:r>
+        <w:t>từ</w:t>
+      </w:r>
+      <w:proofErr w:type="spellEnd"/>
+      <w:r>
+        <w:t xml:space="preserve"> CSDL University </w:t>
+      </w:r>
+      <w:proofErr w:type="spellStart"/>
+      <w:r>
+        <w:t>với</w:t>
+      </w:r>
+      <w:proofErr w:type="spellEnd"/>
+      <w:r>
+        <w:t xml:space="preserve"> </w:t>
+      </w:r>
+      <w:proofErr w:type="spellStart"/>
+      <w:r>
+        <w:t>các</w:t>
+      </w:r>
+      <w:proofErr w:type="spellEnd"/>
+      <w:r>
+        <w:t xml:space="preserve"> business process </w:t>
+      </w:r>
+      <w:proofErr w:type="spellStart"/>
+      <w:r>
+        <w:t>sau</w:t>
+      </w:r>
+      <w:proofErr w:type="spellEnd"/>
+      <w:r>
+        <w:t xml:space="preserve">: </w:t>
+      </w:r>
+    </w:p>
+    <w:p>
+      <w:pPr>
+        <w:pStyle w:val="ListParagraph"/>
+        <w:numPr>
+          <w:ilvl w:val="0"/>
+          <w:numId w:val="1"/>
+        </w:numPr>
+      </w:pPr>
+      <w:proofErr w:type="spellStart"/>
+      <w:r>
+        <w:t>Quản</w:t>
+      </w:r>
+      <w:proofErr w:type="spellEnd"/>
+      <w:r>
+        <w:t xml:space="preserve"> </w:t>
+      </w:r>
+      <w:proofErr w:type="spellStart"/>
+      <w:r>
+        <w:t>Lý</w:t>
+      </w:r>
+      <w:proofErr w:type="spellEnd"/>
+      <w:r>
+        <w:t xml:space="preserve"> </w:t>
+      </w:r>
+      <w:proofErr w:type="spellStart"/>
+      <w:r>
+        <w:t>Học</w:t>
+      </w:r>
+      <w:proofErr w:type="spellEnd"/>
+      <w:r>
+        <w:t xml:space="preserve"> </w:t>
+      </w:r>
+      <w:proofErr w:type="spellStart"/>
+      <w:r>
+        <w:t>Phần</w:t>
+      </w:r>
+      <w:proofErr w:type="spellEnd"/>
+      <w:r>
+        <w:t xml:space="preserve"> (section reporting)</w:t>
+      </w:r>
+      <w:r>
+        <w:t xml:space="preserve">:  Cho </w:t>
+      </w:r>
+      <w:proofErr w:type="spellStart"/>
+      <w:r>
+        <w:t>biết</w:t>
+      </w:r>
+      <w:proofErr w:type="spellEnd"/>
+      <w:r>
+        <w:t xml:space="preserve"> </w:t>
+      </w:r>
+      <w:proofErr w:type="spellStart"/>
+      <w:r>
+        <w:t>một</w:t>
+      </w:r>
+      <w:proofErr w:type="spellEnd"/>
+      <w:r>
+        <w:t xml:space="preserve"> </w:t>
+      </w:r>
+      <w:proofErr w:type="spellStart"/>
+      <w:r>
+        <w:t>lớp</w:t>
+      </w:r>
+      <w:proofErr w:type="spellEnd"/>
+      <w:r>
+        <w:t xml:space="preserve"> </w:t>
+      </w:r>
+      <w:proofErr w:type="spellStart"/>
+      <w:r>
+        <w:t>có</w:t>
+      </w:r>
+      <w:proofErr w:type="spellEnd"/>
+      <w:r>
+        <w:t xml:space="preserve"> </w:t>
+      </w:r>
+      <w:proofErr w:type="spellStart"/>
+      <w:r>
+        <w:t>bao</w:t>
+      </w:r>
+      <w:proofErr w:type="spellEnd"/>
+      <w:r>
+        <w:t xml:space="preserve"> </w:t>
+      </w:r>
+      <w:proofErr w:type="spellStart"/>
+      <w:r>
+        <w:t>nhiêu</w:t>
+      </w:r>
+      <w:proofErr w:type="spellEnd"/>
+      <w:r>
+        <w:t xml:space="preserve"> </w:t>
+      </w:r>
+      <w:proofErr w:type="spellStart"/>
+      <w:r>
+        <w:t>sinh</w:t>
+      </w:r>
+      <w:proofErr w:type="spellEnd"/>
+      <w:r>
+        <w:t xml:space="preserve"> </w:t>
+      </w:r>
+      <w:proofErr w:type="spellStart"/>
+      <w:r>
+        <w:t>viên</w:t>
+      </w:r>
+      <w:proofErr w:type="spellEnd"/>
+      <w:r>
+        <w:t xml:space="preserve"> </w:t>
+      </w:r>
+      <w:proofErr w:type="spellStart"/>
+      <w:r>
+        <w:t>học</w:t>
+      </w:r>
+      <w:proofErr w:type="spellEnd"/>
+      <w:r>
+        <w:t xml:space="preserve">, </w:t>
+      </w:r>
+      <w:proofErr w:type="spellStart"/>
+      <w:r>
+        <w:t>học</w:t>
+      </w:r>
+      <w:proofErr w:type="spellEnd"/>
+      <w:r>
+        <w:t xml:space="preserve"> </w:t>
+      </w:r>
+      <w:proofErr w:type="spellStart"/>
+      <w:r>
+        <w:t>phần</w:t>
+      </w:r>
+      <w:proofErr w:type="spellEnd"/>
+      <w:r>
+        <w:t xml:space="preserve"> (course)</w:t>
+      </w:r>
+      <w:r>
+        <w:t xml:space="preserve"> </w:t>
+      </w:r>
+      <w:proofErr w:type="spellStart"/>
+      <w:r>
+        <w:t>của</w:t>
+      </w:r>
+      <w:proofErr w:type="spellEnd"/>
+      <w:r>
+        <w:t xml:space="preserve"> </w:t>
+      </w:r>
+      <w:proofErr w:type="spellStart"/>
+      <w:r>
+        <w:t>lớp</w:t>
+      </w:r>
+      <w:proofErr w:type="spellEnd"/>
+      <w:r>
+        <w:t xml:space="preserve"> </w:t>
+      </w:r>
+      <w:proofErr w:type="spellStart"/>
+      <w:r>
+        <w:t>đó</w:t>
+      </w:r>
+      <w:proofErr w:type="spellEnd"/>
+      <w:r>
+        <w:t xml:space="preserve"> </w:t>
+      </w:r>
+      <w:proofErr w:type="spellStart"/>
+      <w:r>
+        <w:t>có</w:t>
+      </w:r>
+      <w:proofErr w:type="spellEnd"/>
+      <w:r>
+        <w:t xml:space="preserve"> </w:t>
+      </w:r>
+      <w:proofErr w:type="spellStart"/>
+      <w:r>
+        <w:t>bao</w:t>
+      </w:r>
+      <w:proofErr w:type="spellEnd"/>
+      <w:r>
+        <w:t xml:space="preserve"> </w:t>
+      </w:r>
+      <w:proofErr w:type="spellStart"/>
+      <w:r>
+        <w:t>nhiêu</w:t>
+      </w:r>
+      <w:proofErr w:type="spellEnd"/>
+      <w:r>
+        <w:t xml:space="preserve"> </w:t>
+      </w:r>
+      <w:proofErr w:type="spellStart"/>
+      <w:r>
+        <w:t>tín</w:t>
+      </w:r>
+      <w:proofErr w:type="spellEnd"/>
+      <w:r>
+        <w:t xml:space="preserve"> </w:t>
+      </w:r>
+      <w:proofErr w:type="spellStart"/>
+      <w:r>
+        <w:t>chỉ</w:t>
+      </w:r>
+      <w:proofErr w:type="spellEnd"/>
+      <w:r>
+        <w:t xml:space="preserve"> (course), </w:t>
+      </w:r>
+      <w:proofErr w:type="spellStart"/>
+      <w:r>
+        <w:t>học</w:t>
+      </w:r>
+      <w:proofErr w:type="spellEnd"/>
+      <w:r>
+        <w:t xml:space="preserve"> </w:t>
+      </w:r>
+      <w:proofErr w:type="spellStart"/>
+      <w:r>
+        <w:t>phần</w:t>
+      </w:r>
+      <w:proofErr w:type="spellEnd"/>
+      <w:r>
+        <w:t xml:space="preserve"> </w:t>
+      </w:r>
+      <w:proofErr w:type="spellStart"/>
+      <w:r>
+        <w:t>tổ</w:t>
+      </w:r>
+      <w:proofErr w:type="spellEnd"/>
+      <w:r>
+        <w:t xml:space="preserve"> </w:t>
+      </w:r>
+      <w:proofErr w:type="spellStart"/>
+      <w:r>
+        <w:t>chức</w:t>
+      </w:r>
+      <w:proofErr w:type="spellEnd"/>
+      <w:r>
+        <w:t xml:space="preserve"> </w:t>
+      </w:r>
+      <w:proofErr w:type="spellStart"/>
+      <w:r>
+        <w:t>dạy</w:t>
+      </w:r>
+      <w:proofErr w:type="spellEnd"/>
+      <w:r>
+        <w:t xml:space="preserve"> </w:t>
+      </w:r>
+      <w:proofErr w:type="spellStart"/>
+      <w:r>
+        <w:t>vào</w:t>
+      </w:r>
+      <w:proofErr w:type="spellEnd"/>
+      <w:r>
+        <w:t xml:space="preserve"> </w:t>
+      </w:r>
+      <w:proofErr w:type="spellStart"/>
+      <w:r>
+        <w:t>thời</w:t>
+      </w:r>
+      <w:proofErr w:type="spellEnd"/>
+      <w:r>
+        <w:t xml:space="preserve"> </w:t>
+      </w:r>
+      <w:proofErr w:type="spellStart"/>
+      <w:r>
+        <w:t>gian</w:t>
+      </w:r>
+      <w:proofErr w:type="spellEnd"/>
+      <w:r>
+        <w:t xml:space="preserve"> </w:t>
+      </w:r>
+      <w:proofErr w:type="spellStart"/>
+      <w:r>
+        <w:t>nào</w:t>
+      </w:r>
+      <w:proofErr w:type="spellEnd"/>
+      <w:r>
+        <w:t xml:space="preserve"> (section)</w:t>
+      </w:r>
+      <w:r>
+        <w:t xml:space="preserve">, </w:t>
+      </w:r>
+      <w:proofErr w:type="spellStart"/>
+      <w:r>
+        <w:t>tại</w:t>
+      </w:r>
+      <w:proofErr w:type="spellEnd"/>
+      <w:r>
+        <w:t xml:space="preserve"> </w:t>
+      </w:r>
+      <w:proofErr w:type="spellStart"/>
+      <w:r>
+        <w:t>phòng</w:t>
+      </w:r>
+      <w:proofErr w:type="spellEnd"/>
+      <w:r>
+        <w:t xml:space="preserve"> </w:t>
+      </w:r>
+      <w:proofErr w:type="spellStart"/>
+      <w:r>
+        <w:t>nào</w:t>
+      </w:r>
+      <w:proofErr w:type="spellEnd"/>
+      <w:r>
+        <w:t>,</w:t>
+      </w:r>
+      <w:r>
+        <w:t xml:space="preserve"> </w:t>
+      </w:r>
+      <w:proofErr w:type="spellStart"/>
+      <w:r>
+        <w:t>học</w:t>
+      </w:r>
+      <w:proofErr w:type="spellEnd"/>
+      <w:r>
+        <w:t xml:space="preserve"> </w:t>
+      </w:r>
+      <w:proofErr w:type="spellStart"/>
+      <w:r>
+        <w:t>phần</w:t>
+      </w:r>
+      <w:proofErr w:type="spellEnd"/>
+      <w:r>
+        <w:t xml:space="preserve"> do </w:t>
+      </w:r>
+      <w:proofErr w:type="spellStart"/>
+      <w:r>
+        <w:t>giáo</w:t>
+      </w:r>
+      <w:proofErr w:type="spellEnd"/>
+      <w:r>
+        <w:t xml:space="preserve"> </w:t>
+      </w:r>
+      <w:proofErr w:type="spellStart"/>
+      <w:r>
+        <w:t>viên</w:t>
+      </w:r>
+      <w:proofErr w:type="spellEnd"/>
+      <w:r>
+        <w:t xml:space="preserve"> </w:t>
+      </w:r>
+      <w:proofErr w:type="spellStart"/>
+      <w:r>
+        <w:t>nào</w:t>
+      </w:r>
+      <w:proofErr w:type="spellEnd"/>
+      <w:r>
+        <w:t xml:space="preserve"> </w:t>
+      </w:r>
+      <w:proofErr w:type="spellStart"/>
+      <w:r>
+        <w:t>hướng</w:t>
+      </w:r>
+      <w:proofErr w:type="spellEnd"/>
+      <w:r>
+        <w:t xml:space="preserve"> </w:t>
+      </w:r>
+      <w:proofErr w:type="spellStart"/>
+      <w:r>
+        <w:t>dẫn</w:t>
+      </w:r>
+      <w:proofErr w:type="spellEnd"/>
+      <w:r>
+        <w:t xml:space="preserve"> (teaches – instructor)</w:t>
+      </w:r>
+      <w:proofErr w:type="gramStart"/>
+      <w:r>
+        <w:t>,</w:t>
+      </w:r>
+      <w:r>
+        <w:t xml:space="preserve"> </w:t>
+      </w:r>
+      <w:r>
+        <w:t xml:space="preserve"> </w:t>
+      </w:r>
+      <w:proofErr w:type="spellStart"/>
+      <w:r>
+        <w:t>điểm</w:t>
+      </w:r>
+      <w:proofErr w:type="spellEnd"/>
+      <w:proofErr w:type="gramEnd"/>
+      <w:r>
+        <w:t xml:space="preserve"> </w:t>
+      </w:r>
+      <w:proofErr w:type="spellStart"/>
+      <w:r>
+        <w:t>trung</w:t>
+      </w:r>
+      <w:proofErr w:type="spellEnd"/>
+      <w:r>
+        <w:t xml:space="preserve"> </w:t>
+      </w:r>
+      <w:proofErr w:type="spellStart"/>
+      <w:r>
+        <w:t>bình</w:t>
+      </w:r>
+      <w:proofErr w:type="spellEnd"/>
+      <w:r>
+        <w:t xml:space="preserve"> </w:t>
+      </w:r>
+      <w:proofErr w:type="spellStart"/>
+      <w:r>
+        <w:t>của</w:t>
+      </w:r>
+      <w:proofErr w:type="spellEnd"/>
+      <w:r>
+        <w:t xml:space="preserve"> </w:t>
+      </w:r>
+      <w:proofErr w:type="spellStart"/>
+      <w:r>
+        <w:t>các</w:t>
+      </w:r>
+      <w:proofErr w:type="spellEnd"/>
+      <w:r>
+        <w:t xml:space="preserve"> </w:t>
+      </w:r>
+      <w:proofErr w:type="spellStart"/>
+      <w:r>
+        <w:t>sinh</w:t>
+      </w:r>
+      <w:proofErr w:type="spellEnd"/>
+      <w:r>
+        <w:t xml:space="preserve"> </w:t>
+      </w:r>
+      <w:proofErr w:type="spellStart"/>
+      <w:r>
+        <w:t>viên</w:t>
+      </w:r>
+      <w:proofErr w:type="spellEnd"/>
+      <w:r>
+        <w:t xml:space="preserve"> </w:t>
+      </w:r>
+      <w:proofErr w:type="spellStart"/>
+      <w:r>
+        <w:t>trong</w:t>
+      </w:r>
+      <w:proofErr w:type="spellEnd"/>
+      <w:r>
+        <w:t xml:space="preserve"> </w:t>
+      </w:r>
+      <w:proofErr w:type="spellStart"/>
+      <w:r>
+        <w:t>một</w:t>
+      </w:r>
+      <w:proofErr w:type="spellEnd"/>
+      <w:r>
+        <w:t xml:space="preserve"> </w:t>
+      </w:r>
+      <w:proofErr w:type="spellStart"/>
+      <w:r>
+        <w:t>lớp</w:t>
+      </w:r>
+      <w:proofErr w:type="spellEnd"/>
+      <w:r>
+        <w:t xml:space="preserve"> </w:t>
+      </w:r>
+      <w:proofErr w:type="spellStart"/>
+      <w:r>
+        <w:t>học</w:t>
+      </w:r>
+      <w:proofErr w:type="spellEnd"/>
+      <w:r>
+        <w:t xml:space="preserve"> </w:t>
+      </w:r>
+      <w:proofErr w:type="spellStart"/>
+      <w:r>
+        <w:t>theo</w:t>
+      </w:r>
+      <w:proofErr w:type="spellEnd"/>
+      <w:r>
+        <w:t xml:space="preserve"> </w:t>
+      </w:r>
+      <w:proofErr w:type="spellStart"/>
+      <w:r>
+        <w:t>từng</w:t>
+      </w:r>
+      <w:proofErr w:type="spellEnd"/>
+      <w:r>
+        <w:t xml:space="preserve"> </w:t>
+      </w:r>
+      <w:proofErr w:type="spellStart"/>
+      <w:r>
+        <w:t>học</w:t>
+      </w:r>
+      <w:proofErr w:type="spellEnd"/>
+      <w:r>
+        <w:t xml:space="preserve"> </w:t>
+      </w:r>
+      <w:proofErr w:type="spellStart"/>
+      <w:r>
+        <w:t>phần</w:t>
+      </w:r>
+      <w:proofErr w:type="spellEnd"/>
+      <w:r>
+        <w:t xml:space="preserve"> (section).</w:t>
+      </w:r>
+    </w:p>
+    <w:p>
+      <w:pPr>
+        <w:pStyle w:val="ListParagraph"/>
+        <w:numPr>
+          <w:ilvl w:val="0"/>
+          <w:numId w:val="1"/>
+        </w:numPr>
+      </w:pPr>
+      <w:proofErr w:type="spellStart"/>
+      <w:r>
+        <w:t>Quản</w:t>
+      </w:r>
+      <w:proofErr w:type="spellEnd"/>
+      <w:r>
+        <w:t xml:space="preserve"> </w:t>
+      </w:r>
+      <w:proofErr w:type="spellStart"/>
+      <w:r>
+        <w:t>lý</w:t>
+      </w:r>
+      <w:proofErr w:type="spellEnd"/>
+      <w:r>
+        <w:t xml:space="preserve"> </w:t>
+      </w:r>
+      <w:proofErr w:type="spellStart"/>
+      <w:r>
+        <w:t>S</w:t>
+      </w:r>
+      <w:r>
+        <w:t>inh</w:t>
+      </w:r>
+      <w:proofErr w:type="spellEnd"/>
+      <w:r>
+        <w:t xml:space="preserve"> </w:t>
+      </w:r>
+      <w:proofErr w:type="spellStart"/>
+      <w:r>
+        <w:t>viên</w:t>
+      </w:r>
+      <w:proofErr w:type="spellEnd"/>
+      <w:r>
+        <w:t xml:space="preserve"> (student management)</w:t>
+      </w:r>
+      <w:r>
+        <w:t xml:space="preserve">:  Cho </w:t>
+      </w:r>
+      <w:proofErr w:type="spellStart"/>
+      <w:r>
+        <w:t>biế</w:t>
+      </w:r>
+      <w:r>
+        <w:t>t</w:t>
+      </w:r>
+      <w:proofErr w:type="spellEnd"/>
+      <w:r>
+        <w:t xml:space="preserve"> </w:t>
+      </w:r>
+      <w:proofErr w:type="spellStart"/>
+      <w:r>
+        <w:t>mỗi</w:t>
+      </w:r>
+      <w:proofErr w:type="spellEnd"/>
+      <w:r>
+        <w:t xml:space="preserve"> </w:t>
+      </w:r>
+      <w:proofErr w:type="spellStart"/>
+      <w:r>
+        <w:t>sinh</w:t>
+      </w:r>
+      <w:proofErr w:type="spellEnd"/>
+      <w:r>
+        <w:t xml:space="preserve"> </w:t>
+      </w:r>
+      <w:proofErr w:type="spellStart"/>
+      <w:r>
+        <w:t>viên</w:t>
+      </w:r>
+      <w:proofErr w:type="spellEnd"/>
+      <w:r>
+        <w:t xml:space="preserve">, </w:t>
+      </w:r>
+      <w:proofErr w:type="spellStart"/>
+      <w:r>
+        <w:t>học</w:t>
+      </w:r>
+      <w:proofErr w:type="spellEnd"/>
+      <w:r>
+        <w:t xml:space="preserve"> </w:t>
+      </w:r>
+      <w:proofErr w:type="spellStart"/>
+      <w:r>
+        <w:t>khoa</w:t>
+      </w:r>
+      <w:proofErr w:type="spellEnd"/>
+      <w:r>
+        <w:t xml:space="preserve"> </w:t>
+      </w:r>
+      <w:proofErr w:type="spellStart"/>
+      <w:r>
+        <w:t>nào</w:t>
+      </w:r>
+      <w:proofErr w:type="spellEnd"/>
+      <w:r>
+        <w:t xml:space="preserve">, </w:t>
+      </w:r>
+      <w:proofErr w:type="spellStart"/>
+      <w:r>
+        <w:t>đăng</w:t>
+      </w:r>
+      <w:proofErr w:type="spellEnd"/>
+      <w:r>
+        <w:t xml:space="preserve"> </w:t>
+      </w:r>
+      <w:proofErr w:type="spellStart"/>
+      <w:r>
+        <w:t>ký</w:t>
+      </w:r>
+      <w:proofErr w:type="spellEnd"/>
+      <w:r>
+        <w:t xml:space="preserve"> </w:t>
+      </w:r>
+      <w:proofErr w:type="spellStart"/>
+      <w:r>
+        <w:t>từng</w:t>
+      </w:r>
+      <w:proofErr w:type="spellEnd"/>
+      <w:r>
+        <w:t xml:space="preserve"> </w:t>
+      </w:r>
+      <w:proofErr w:type="spellStart"/>
+      <w:r>
+        <w:t>khóa</w:t>
+      </w:r>
+      <w:proofErr w:type="spellEnd"/>
+      <w:r>
+        <w:t xml:space="preserve"> </w:t>
+      </w:r>
+      <w:proofErr w:type="spellStart"/>
+      <w:r>
+        <w:t>học</w:t>
+      </w:r>
+      <w:proofErr w:type="spellEnd"/>
+      <w:r>
+        <w:t xml:space="preserve"> </w:t>
+      </w:r>
+      <w:proofErr w:type="spellStart"/>
+      <w:r>
+        <w:t>nào</w:t>
+      </w:r>
+      <w:proofErr w:type="spellEnd"/>
+      <w:r>
+        <w:t xml:space="preserve"> </w:t>
+      </w:r>
+      <w:proofErr w:type="spellStart"/>
+      <w:r>
+        <w:t>và</w:t>
+      </w:r>
+      <w:proofErr w:type="spellEnd"/>
+      <w:r>
+        <w:t xml:space="preserve"> </w:t>
+      </w:r>
+      <w:proofErr w:type="spellStart"/>
+      <w:r>
+        <w:t>trong</w:t>
+      </w:r>
+      <w:proofErr w:type="spellEnd"/>
+      <w:r>
+        <w:t xml:space="preserve"> </w:t>
+      </w:r>
+      <w:proofErr w:type="spellStart"/>
+      <w:r>
+        <w:t>thời</w:t>
+      </w:r>
+      <w:proofErr w:type="spellEnd"/>
+      <w:r>
+        <w:t xml:space="preserve"> </w:t>
+      </w:r>
+      <w:proofErr w:type="spellStart"/>
+      <w:r>
+        <w:t>gian</w:t>
+      </w:r>
+      <w:proofErr w:type="spellEnd"/>
+      <w:r>
+        <w:t xml:space="preserve"> </w:t>
+      </w:r>
+      <w:proofErr w:type="spellStart"/>
+      <w:r>
+        <w:t>nào</w:t>
+      </w:r>
+      <w:proofErr w:type="spellEnd"/>
+      <w:r>
+        <w:t xml:space="preserve">, do </w:t>
+      </w:r>
+      <w:proofErr w:type="spellStart"/>
+      <w:r>
+        <w:t>giáo</w:t>
+      </w:r>
+      <w:proofErr w:type="spellEnd"/>
+      <w:r>
+        <w:t xml:space="preserve"> </w:t>
+      </w:r>
+      <w:proofErr w:type="spellStart"/>
+      <w:r>
+        <w:t>viên</w:t>
+      </w:r>
+      <w:proofErr w:type="spellEnd"/>
+      <w:r>
+        <w:t xml:space="preserve"> </w:t>
+      </w:r>
+      <w:proofErr w:type="spellStart"/>
+      <w:r>
+        <w:t>nào</w:t>
+      </w:r>
+      <w:proofErr w:type="spellEnd"/>
+      <w:r>
+        <w:t xml:space="preserve"> </w:t>
+      </w:r>
+      <w:proofErr w:type="spellStart"/>
+      <w:r>
+        <w:t>dạy</w:t>
+      </w:r>
+      <w:proofErr w:type="spellEnd"/>
+      <w:r>
+        <w:t xml:space="preserve">, </w:t>
+      </w:r>
+      <w:proofErr w:type="spellStart"/>
+      <w:r>
+        <w:t>số</w:t>
+      </w:r>
+      <w:proofErr w:type="spellEnd"/>
+      <w:r>
+        <w:t xml:space="preserve"> </w:t>
+      </w:r>
+      <w:proofErr w:type="spellStart"/>
+      <w:r>
+        <w:t>điểm</w:t>
+      </w:r>
+      <w:proofErr w:type="spellEnd"/>
+      <w:r>
+        <w:t xml:space="preserve"> </w:t>
+      </w:r>
+      <w:proofErr w:type="spellStart"/>
+      <w:proofErr w:type="gramStart"/>
+      <w:r>
+        <w:t>theo</w:t>
+      </w:r>
+      <w:proofErr w:type="spellEnd"/>
+      <w:proofErr w:type="gramEnd"/>
+      <w:r>
+        <w:t xml:space="preserve"> </w:t>
+      </w:r>
+      <w:proofErr w:type="spellStart"/>
+      <w:r>
+        <w:t>từng</w:t>
+      </w:r>
+      <w:proofErr w:type="spellEnd"/>
+      <w:r>
+        <w:t xml:space="preserve"> </w:t>
+      </w:r>
+      <w:proofErr w:type="spellStart"/>
+      <w:r>
+        <w:t>khóa</w:t>
+      </w:r>
+      <w:proofErr w:type="spellEnd"/>
+      <w:r>
+        <w:t xml:space="preserve"> </w:t>
+      </w:r>
+      <w:proofErr w:type="spellStart"/>
+      <w:r>
+        <w:t>học</w:t>
+      </w:r>
+      <w:proofErr w:type="spellEnd"/>
+      <w:r>
+        <w:t>.</w:t>
+      </w:r>
+    </w:p>
+    <w:p>
+      <w:pPr>
+        <w:ind w:firstLine="405"/>
+      </w:pPr>
+      <w:proofErr w:type="spellStart"/>
+      <w:r>
+        <w:lastRenderedPageBreak/>
+        <w:t>Số</w:t>
+      </w:r>
+      <w:proofErr w:type="spellEnd"/>
+      <w:r>
+        <w:t xml:space="preserve"> </w:t>
+      </w:r>
+      <w:proofErr w:type="spellStart"/>
+      <w:r>
+        <w:t>tín</w:t>
+      </w:r>
+      <w:proofErr w:type="spellEnd"/>
+      <w:r>
+        <w:t xml:space="preserve"> </w:t>
+      </w:r>
+      <w:proofErr w:type="spellStart"/>
+      <w:r>
+        <w:t>chỉ</w:t>
+      </w:r>
+      <w:proofErr w:type="spellEnd"/>
+      <w:r>
+        <w:t xml:space="preserve"> </w:t>
+      </w:r>
+      <w:proofErr w:type="spellStart"/>
+      <w:r>
+        <w:t>cần</w:t>
+      </w:r>
+      <w:proofErr w:type="spellEnd"/>
+      <w:r>
+        <w:t xml:space="preserve"> </w:t>
+      </w:r>
+      <w:proofErr w:type="spellStart"/>
+      <w:r>
+        <w:t>để</w:t>
+      </w:r>
+      <w:proofErr w:type="spellEnd"/>
+      <w:r>
+        <w:t xml:space="preserve"> </w:t>
+      </w:r>
+      <w:proofErr w:type="spellStart"/>
+      <w:r>
+        <w:t>ra</w:t>
+      </w:r>
+      <w:proofErr w:type="spellEnd"/>
+      <w:r>
+        <w:t xml:space="preserve"> </w:t>
+      </w:r>
+      <w:proofErr w:type="spellStart"/>
+      <w:r>
+        <w:t>trường</w:t>
+      </w:r>
+      <w:proofErr w:type="spellEnd"/>
+      <w:r>
+        <w:t xml:space="preserve"> </w:t>
+      </w:r>
+      <w:proofErr w:type="spellStart"/>
+      <w:r>
+        <w:t>đã</w:t>
+      </w:r>
+      <w:proofErr w:type="spellEnd"/>
+      <w:r>
+        <w:t xml:space="preserve"> </w:t>
+      </w:r>
+      <w:proofErr w:type="spellStart"/>
+      <w:r>
+        <w:t>tích</w:t>
+      </w:r>
+      <w:proofErr w:type="spellEnd"/>
+      <w:r>
+        <w:t xml:space="preserve"> </w:t>
+      </w:r>
+      <w:proofErr w:type="spellStart"/>
+      <w:r>
+        <w:t>lũy</w:t>
+      </w:r>
+      <w:proofErr w:type="spellEnd"/>
+      <w:r>
+        <w:t xml:space="preserve"> </w:t>
+      </w:r>
+      <w:proofErr w:type="spellStart"/>
+      <w:r>
+        <w:t>bao</w:t>
+      </w:r>
+      <w:proofErr w:type="spellEnd"/>
+      <w:r>
+        <w:t xml:space="preserve"> </w:t>
+      </w:r>
+      <w:proofErr w:type="spellStart"/>
+      <w:r>
+        <w:t>nhiêu</w:t>
+      </w:r>
+      <w:proofErr w:type="spellEnd"/>
+      <w:r>
+        <w:t xml:space="preserve"> </w:t>
+      </w:r>
+      <w:proofErr w:type="spellStart"/>
+      <w:r>
+        <w:t>tín</w:t>
+      </w:r>
+      <w:proofErr w:type="spellEnd"/>
+      <w:r>
+        <w:t xml:space="preserve"> </w:t>
+      </w:r>
+      <w:proofErr w:type="spellStart"/>
+      <w:r>
+        <w:t>chỉ</w:t>
+      </w:r>
+      <w:proofErr w:type="spellEnd"/>
+      <w:r>
+        <w:t>,</w:t>
+      </w:r>
+      <w:r>
+        <w:t xml:space="preserve"> </w:t>
+      </w:r>
+      <w:proofErr w:type="spellStart"/>
+      <w:r>
+        <w:t>số</w:t>
+      </w:r>
+      <w:proofErr w:type="spellEnd"/>
+      <w:r>
+        <w:t xml:space="preserve"> </w:t>
+      </w:r>
+      <w:proofErr w:type="spellStart"/>
+      <w:r>
+        <w:t>tín</w:t>
+      </w:r>
+      <w:proofErr w:type="spellEnd"/>
+      <w:r>
+        <w:t xml:space="preserve"> </w:t>
+      </w:r>
+      <w:proofErr w:type="spellStart"/>
+      <w:r>
+        <w:t>chỉ</w:t>
+      </w:r>
+      <w:proofErr w:type="spellEnd"/>
+      <w:r>
+        <w:t xml:space="preserve"> </w:t>
+      </w:r>
+      <w:proofErr w:type="spellStart"/>
+      <w:r>
+        <w:t>đã</w:t>
+      </w:r>
+      <w:proofErr w:type="spellEnd"/>
+      <w:r>
+        <w:t xml:space="preserve"> </w:t>
+      </w:r>
+      <w:proofErr w:type="spellStart"/>
+      <w:r>
+        <w:t>tích</w:t>
+      </w:r>
+      <w:proofErr w:type="spellEnd"/>
+      <w:r>
+        <w:t xml:space="preserve"> </w:t>
+      </w:r>
+      <w:proofErr w:type="spellStart"/>
+      <w:r>
+        <w:t>lũy</w:t>
+      </w:r>
+      <w:proofErr w:type="spellEnd"/>
+      <w:r>
+        <w:t>,</w:t>
+      </w:r>
+      <w:r>
+        <w:t xml:space="preserve"> </w:t>
+      </w:r>
+      <w:proofErr w:type="spellStart"/>
+      <w:r>
+        <w:t>điểm</w:t>
+      </w:r>
+      <w:proofErr w:type="spellEnd"/>
+      <w:r>
+        <w:t xml:space="preserve"> </w:t>
+      </w:r>
+      <w:proofErr w:type="spellStart"/>
+      <w:r>
+        <w:t>trung</w:t>
+      </w:r>
+      <w:proofErr w:type="spellEnd"/>
+      <w:r>
+        <w:t xml:space="preserve"> </w:t>
+      </w:r>
+      <w:proofErr w:type="spellStart"/>
+      <w:r>
+        <w:t>bình</w:t>
+      </w:r>
+      <w:proofErr w:type="spellEnd"/>
+      <w:r>
+        <w:t xml:space="preserve"> (</w:t>
+      </w:r>
+      <w:r>
+        <w:t>GPA</w:t>
+      </w:r>
+      <w:r>
+        <w:t xml:space="preserve">) </w:t>
+      </w:r>
+      <w:proofErr w:type="spellStart"/>
+      <w:r>
+        <w:t>của</w:t>
+      </w:r>
+      <w:proofErr w:type="spellEnd"/>
+      <w:r>
+        <w:t xml:space="preserve"> </w:t>
+      </w:r>
+      <w:proofErr w:type="spellStart"/>
+      <w:r>
+        <w:t>sinh</w:t>
+      </w:r>
+      <w:proofErr w:type="spellEnd"/>
+      <w:r>
+        <w:t xml:space="preserve"> </w:t>
+      </w:r>
+      <w:proofErr w:type="spellStart"/>
+      <w:r>
+        <w:t>viên</w:t>
+      </w:r>
+      <w:proofErr w:type="spellEnd"/>
+      <w:r>
+        <w:t xml:space="preserve"> </w:t>
+      </w:r>
+      <w:proofErr w:type="spellStart"/>
+      <w:r>
+        <w:t>đó</w:t>
+      </w:r>
+      <w:proofErr w:type="spellEnd"/>
+      <w:r>
+        <w:t>.</w:t>
+      </w:r>
+      <w:bookmarkStart w:id="0" w:name="_GoBack"/>
+      <w:bookmarkEnd w:id="0"/>
+    </w:p>
+    <w:p>
+      <w:pPr>
+        <w:pStyle w:val="ListParagraph"/>
+        <w:numPr>
+          <w:ilvl w:val="0"/>
+          <w:numId w:val="1"/>
+        </w:numPr>
+        <w:rPr>
+          <w:b/>
+          <w:bCs/>
+        </w:rPr>
+      </w:pPr>
+      <w:proofErr w:type="spellStart"/>
+      <w:r>
+        <w:t>Quản</w:t>
+      </w:r>
+      <w:proofErr w:type="spellEnd"/>
+      <w:r>
+        <w:t xml:space="preserve"> </w:t>
+      </w:r>
+      <w:proofErr w:type="spellStart"/>
+      <w:r>
+        <w:t>Lý</w:t>
+      </w:r>
+      <w:proofErr w:type="spellEnd"/>
+      <w:r>
+        <w:t xml:space="preserve"> </w:t>
+      </w:r>
+      <w:proofErr w:type="spellStart"/>
+      <w:r>
+        <w:t>Giảng</w:t>
+      </w:r>
+      <w:proofErr w:type="spellEnd"/>
+      <w:r>
+        <w:t xml:space="preserve"> </w:t>
+      </w:r>
+      <w:proofErr w:type="spellStart"/>
+      <w:r>
+        <w:t>Dạy</w:t>
+      </w:r>
+      <w:proofErr w:type="spellEnd"/>
+      <w:r>
+        <w:t xml:space="preserve"> (teaching</w:t>
+      </w:r>
+      <w:r>
+        <w:t xml:space="preserve"> reporting)</w:t>
+      </w:r>
+      <w:r>
+        <w:t xml:space="preserve">:  Cho </w:t>
+      </w:r>
+      <w:proofErr w:type="spellStart"/>
+      <w:r>
+        <w:t>biết</w:t>
+      </w:r>
+      <w:proofErr w:type="spellEnd"/>
+      <w:r>
+        <w:t xml:space="preserve"> </w:t>
+      </w:r>
+      <w:proofErr w:type="spellStart"/>
+      <w:r>
+        <w:t>một</w:t>
+      </w:r>
+      <w:proofErr w:type="spellEnd"/>
+      <w:r>
+        <w:t xml:space="preserve"> </w:t>
+      </w:r>
+      <w:proofErr w:type="spellStart"/>
+      <w:r>
+        <w:t>giảng</w:t>
+      </w:r>
+      <w:proofErr w:type="spellEnd"/>
+      <w:r>
+        <w:t xml:space="preserve"> </w:t>
+      </w:r>
+      <w:proofErr w:type="spellStart"/>
+      <w:r>
+        <w:t>viên</w:t>
+      </w:r>
+      <w:proofErr w:type="spellEnd"/>
+      <w:r>
+        <w:t xml:space="preserve"> </w:t>
+      </w:r>
+      <w:proofErr w:type="spellStart"/>
+      <w:r>
+        <w:t>thuộc</w:t>
+      </w:r>
+      <w:proofErr w:type="spellEnd"/>
+      <w:r>
+        <w:t xml:space="preserve"> </w:t>
+      </w:r>
+      <w:proofErr w:type="spellStart"/>
+      <w:r>
+        <w:t>phòng</w:t>
+      </w:r>
+      <w:proofErr w:type="spellEnd"/>
+      <w:r>
+        <w:t xml:space="preserve"> ban </w:t>
+      </w:r>
+      <w:proofErr w:type="spellStart"/>
+      <w:r>
+        <w:t>nào</w:t>
+      </w:r>
+      <w:proofErr w:type="spellEnd"/>
+      <w:r>
+        <w:t xml:space="preserve">, </w:t>
+      </w:r>
+      <w:proofErr w:type="spellStart"/>
+      <w:r>
+        <w:t>lương</w:t>
+      </w:r>
+      <w:proofErr w:type="spellEnd"/>
+      <w:r>
+        <w:t xml:space="preserve"> </w:t>
+      </w:r>
+      <w:proofErr w:type="spellStart"/>
+      <w:r>
+        <w:t>bao</w:t>
+      </w:r>
+      <w:proofErr w:type="spellEnd"/>
+      <w:r>
+        <w:t xml:space="preserve"> </w:t>
+      </w:r>
+      <w:proofErr w:type="spellStart"/>
+      <w:r>
+        <w:t>nhiêu</w:t>
+      </w:r>
+      <w:proofErr w:type="spellEnd"/>
+      <w:r>
+        <w:t>,</w:t>
+      </w:r>
+      <w:r>
+        <w:t xml:space="preserve"> </w:t>
+      </w:r>
+      <w:proofErr w:type="spellStart"/>
+      <w:r>
+        <w:t>giảng</w:t>
+      </w:r>
+      <w:proofErr w:type="spellEnd"/>
+      <w:r>
+        <w:t xml:space="preserve"> </w:t>
+      </w:r>
+      <w:proofErr w:type="spellStart"/>
+      <w:r>
+        <w:t>dạy</w:t>
+      </w:r>
+      <w:proofErr w:type="spellEnd"/>
+      <w:r>
+        <w:t xml:space="preserve"> </w:t>
+      </w:r>
+      <w:proofErr w:type="spellStart"/>
+      <w:r>
+        <w:t>cho</w:t>
+      </w:r>
+      <w:proofErr w:type="spellEnd"/>
+      <w:r>
+        <w:t xml:space="preserve"> </w:t>
+      </w:r>
+      <w:proofErr w:type="spellStart"/>
+      <w:r>
+        <w:t>bao</w:t>
+      </w:r>
+      <w:proofErr w:type="spellEnd"/>
+      <w:r>
+        <w:t xml:space="preserve"> </w:t>
+      </w:r>
+      <w:proofErr w:type="spellStart"/>
+      <w:r>
+        <w:t>nhiêu</w:t>
+      </w:r>
+      <w:proofErr w:type="spellEnd"/>
+      <w:r>
+        <w:t xml:space="preserve"> </w:t>
+      </w:r>
+      <w:proofErr w:type="spellStart"/>
+      <w:r>
+        <w:t>học</w:t>
+      </w:r>
+      <w:proofErr w:type="spellEnd"/>
+      <w:r>
+        <w:t xml:space="preserve"> </w:t>
+      </w:r>
+      <w:proofErr w:type="spellStart"/>
+      <w:r>
+        <w:t>phần</w:t>
+      </w:r>
+      <w:proofErr w:type="spellEnd"/>
+      <w:r>
+        <w:t>,</w:t>
+      </w:r>
+      <w:r>
+        <w:t xml:space="preserve"> </w:t>
+      </w:r>
+      <w:proofErr w:type="spellStart"/>
+      <w:r>
+        <w:t>tham</w:t>
+      </w:r>
+      <w:proofErr w:type="spellEnd"/>
+      <w:r>
+        <w:t xml:space="preserve"> </w:t>
+      </w:r>
+      <w:proofErr w:type="spellStart"/>
+      <w:r>
+        <w:t>gia</w:t>
+      </w:r>
+      <w:proofErr w:type="spellEnd"/>
+      <w:r>
+        <w:t xml:space="preserve"> </w:t>
+      </w:r>
+      <w:proofErr w:type="spellStart"/>
+      <w:r>
+        <w:t>bao</w:t>
+      </w:r>
+      <w:proofErr w:type="spellEnd"/>
+      <w:r>
+        <w:t xml:space="preserve"> </w:t>
+      </w:r>
+      <w:proofErr w:type="spellStart"/>
+      <w:r>
+        <w:t>nhiêu</w:t>
+      </w:r>
+      <w:proofErr w:type="spellEnd"/>
+      <w:r>
+        <w:t xml:space="preserve"> </w:t>
+      </w:r>
+      <w:proofErr w:type="spellStart"/>
+      <w:r>
+        <w:t>lớp</w:t>
+      </w:r>
+      <w:proofErr w:type="spellEnd"/>
+      <w:r>
+        <w:t xml:space="preserve"> </w:t>
+      </w:r>
+      <w:proofErr w:type="spellStart"/>
+      <w:r>
+        <w:t>học</w:t>
+      </w:r>
+      <w:proofErr w:type="spellEnd"/>
+      <w:r>
+        <w:t xml:space="preserve">, </w:t>
+      </w:r>
+      <w:proofErr w:type="spellStart"/>
+      <w:r>
+        <w:t>tham</w:t>
+      </w:r>
+      <w:proofErr w:type="spellEnd"/>
+      <w:r>
+        <w:t xml:space="preserve"> </w:t>
+      </w:r>
+      <w:proofErr w:type="spellStart"/>
+      <w:r>
+        <w:t>gia</w:t>
+      </w:r>
+      <w:proofErr w:type="spellEnd"/>
+      <w:r>
+        <w:t xml:space="preserve"> </w:t>
+      </w:r>
+      <w:proofErr w:type="spellStart"/>
+      <w:r>
+        <w:t>những</w:t>
+      </w:r>
+      <w:proofErr w:type="spellEnd"/>
+      <w:r>
+        <w:t xml:space="preserve"> </w:t>
+      </w:r>
+      <w:proofErr w:type="spellStart"/>
+      <w:r>
+        <w:t>lớp</w:t>
+      </w:r>
+      <w:proofErr w:type="spellEnd"/>
+      <w:r>
+        <w:t xml:space="preserve"> </w:t>
+      </w:r>
+      <w:proofErr w:type="spellStart"/>
+      <w:r>
+        <w:t>học</w:t>
+      </w:r>
+      <w:proofErr w:type="spellEnd"/>
+      <w:r>
+        <w:t xml:space="preserve"> </w:t>
+      </w:r>
+      <w:proofErr w:type="spellStart"/>
+      <w:r>
+        <w:t>nào</w:t>
+      </w:r>
+      <w:proofErr w:type="spellEnd"/>
+      <w:r>
+        <w:t xml:space="preserve"> </w:t>
+      </w:r>
+      <w:proofErr w:type="spellStart"/>
+      <w:r>
+        <w:t>vào</w:t>
+      </w:r>
+      <w:proofErr w:type="spellEnd"/>
+      <w:r>
+        <w:t xml:space="preserve"> </w:t>
+      </w:r>
+      <w:proofErr w:type="spellStart"/>
+      <w:r>
+        <w:t>thờ</w:t>
+      </w:r>
+      <w:r>
+        <w:t>i</w:t>
+      </w:r>
+      <w:proofErr w:type="spellEnd"/>
+      <w:r>
+        <w:t xml:space="preserve"> </w:t>
+      </w:r>
+      <w:proofErr w:type="spellStart"/>
+      <w:r>
+        <w:t>gian</w:t>
+      </w:r>
+      <w:proofErr w:type="spellEnd"/>
+      <w:r>
+        <w:t xml:space="preserve"> </w:t>
+      </w:r>
+      <w:proofErr w:type="spellStart"/>
+      <w:r>
+        <w:t>nào</w:t>
+      </w:r>
+      <w:proofErr w:type="spellEnd"/>
+      <w:r>
+        <w:t xml:space="preserve">, </w:t>
+      </w:r>
+      <w:proofErr w:type="spellStart"/>
+      <w:r>
+        <w:t>và</w:t>
+      </w:r>
+      <w:proofErr w:type="spellEnd"/>
+      <w:r>
+        <w:t xml:space="preserve"> </w:t>
+      </w:r>
+      <w:proofErr w:type="spellStart"/>
+      <w:r>
+        <w:t>điểm</w:t>
+      </w:r>
+      <w:proofErr w:type="spellEnd"/>
+      <w:r>
+        <w:t xml:space="preserve"> </w:t>
+      </w:r>
+      <w:proofErr w:type="spellStart"/>
+      <w:r>
+        <w:t>trung</w:t>
+      </w:r>
+      <w:proofErr w:type="spellEnd"/>
+      <w:r>
+        <w:t xml:space="preserve"> </w:t>
+      </w:r>
+      <w:proofErr w:type="spellStart"/>
+      <w:r>
+        <w:t>bình</w:t>
+      </w:r>
+      <w:proofErr w:type="spellEnd"/>
+      <w:r>
+        <w:t xml:space="preserve"> </w:t>
+      </w:r>
+      <w:proofErr w:type="spellStart"/>
+      <w:r>
+        <w:t>của</w:t>
+      </w:r>
+      <w:proofErr w:type="spellEnd"/>
+      <w:r>
+        <w:t xml:space="preserve"> </w:t>
+      </w:r>
+      <w:proofErr w:type="spellStart"/>
+      <w:r>
+        <w:t>lớp</w:t>
+      </w:r>
+      <w:proofErr w:type="spellEnd"/>
+      <w:r>
+        <w:t xml:space="preserve"> </w:t>
+      </w:r>
+      <w:proofErr w:type="spellStart"/>
+      <w:r>
+        <w:t>đó</w:t>
+      </w:r>
+      <w:proofErr w:type="spellEnd"/>
+      <w:r>
+        <w:t xml:space="preserve">, </w:t>
+      </w:r>
+      <w:proofErr w:type="spellStart"/>
+      <w:r>
+        <w:t>giảng</w:t>
+      </w:r>
+      <w:proofErr w:type="spellEnd"/>
+      <w:r>
+        <w:t xml:space="preserve"> </w:t>
+      </w:r>
+      <w:proofErr w:type="spellStart"/>
+      <w:r>
+        <w:t>viên</w:t>
+      </w:r>
+      <w:proofErr w:type="spellEnd"/>
+      <w:r>
+        <w:t xml:space="preserve"> </w:t>
+      </w:r>
+      <w:proofErr w:type="spellStart"/>
+      <w:r>
+        <w:t>đó</w:t>
+      </w:r>
+      <w:proofErr w:type="spellEnd"/>
+      <w:r>
+        <w:t xml:space="preserve"> </w:t>
+      </w:r>
+      <w:proofErr w:type="spellStart"/>
+      <w:r>
+        <w:t>là</w:t>
+      </w:r>
+      <w:proofErr w:type="spellEnd"/>
+      <w:r>
+        <w:t xml:space="preserve"> advisor </w:t>
+      </w:r>
+      <w:proofErr w:type="spellStart"/>
+      <w:r>
+        <w:t>cho</w:t>
+      </w:r>
+      <w:proofErr w:type="spellEnd"/>
+      <w:r>
+        <w:t xml:space="preserve"> </w:t>
+      </w:r>
+      <w:proofErr w:type="spellStart"/>
+      <w:r>
+        <w:t>bao</w:t>
+      </w:r>
+      <w:proofErr w:type="spellEnd"/>
+      <w:r>
+        <w:t xml:space="preserve"> </w:t>
+      </w:r>
+      <w:proofErr w:type="spellStart"/>
+      <w:r>
+        <w:t>nhiêu</w:t>
+      </w:r>
+      <w:proofErr w:type="spellEnd"/>
+      <w:r>
+        <w:t xml:space="preserve"> </w:t>
+      </w:r>
+      <w:proofErr w:type="spellStart"/>
+      <w:r>
+        <w:t>em</w:t>
+      </w:r>
+      <w:proofErr w:type="spellEnd"/>
+      <w:r>
+        <w:t xml:space="preserve"> </w:t>
+      </w:r>
+      <w:proofErr w:type="spellStart"/>
+      <w:r>
+        <w:t>sinh</w:t>
+      </w:r>
+      <w:proofErr w:type="spellEnd"/>
+      <w:r>
+        <w:t xml:space="preserve"> </w:t>
+      </w:r>
+      <w:proofErr w:type="spellStart"/>
+      <w:r>
+        <w:t>viên</w:t>
+      </w:r>
+      <w:proofErr w:type="spellEnd"/>
+    </w:p>
+    <w:p>
+      <w:pPr>
+        <w:pStyle w:val="ListParagraph"/>
+        <w:ind w:left="0"/>
+        <w:rPr>
+          <w:b/>
+          <w:bCs/>
+        </w:rPr>
+      </w:pPr>
+      <w:r>
+        <w:rPr>
+          <w:b/>
+          <w:bCs/>
+        </w:rPr>
+        <w:t xml:space="preserve">Business requirement </w:t>
+      </w:r>
+      <w:proofErr w:type="spellStart"/>
+      <w:r>
+        <w:rPr>
+          <w:b/>
+          <w:bCs/>
+        </w:rPr>
+        <w:t>có</w:t>
+      </w:r>
+      <w:proofErr w:type="spellEnd"/>
+      <w:r>
+        <w:rPr>
+          <w:b/>
+          <w:bCs/>
+        </w:rPr>
+        <w:t xml:space="preserve"> </w:t>
+      </w:r>
+      <w:proofErr w:type="spellStart"/>
+      <w:r>
+        <w:rPr>
+          <w:b/>
+          <w:bCs/>
+        </w:rPr>
+        <w:t>thể</w:t>
+      </w:r>
+      <w:proofErr w:type="spellEnd"/>
+      <w:r>
+        <w:rPr>
+          <w:b/>
+          <w:bCs/>
+        </w:rPr>
+        <w:t xml:space="preserve"> </w:t>
+      </w:r>
+      <w:proofErr w:type="spellStart"/>
+      <w:r>
+        <w:rPr>
+          <w:b/>
+          <w:bCs/>
+        </w:rPr>
+        <w:t>được</w:t>
+      </w:r>
+      <w:proofErr w:type="spellEnd"/>
+      <w:r>
+        <w:rPr>
+          <w:b/>
+          <w:bCs/>
+        </w:rPr>
+        <w:t xml:space="preserve"> </w:t>
+      </w:r>
+      <w:proofErr w:type="spellStart"/>
+      <w:r>
+        <w:rPr>
+          <w:b/>
+          <w:bCs/>
+        </w:rPr>
+        <w:t>tổng</w:t>
+      </w:r>
+      <w:proofErr w:type="spellEnd"/>
+      <w:r>
+        <w:rPr>
+          <w:b/>
+          <w:bCs/>
+        </w:rPr>
+        <w:t xml:space="preserve"> </w:t>
+      </w:r>
+      <w:proofErr w:type="spellStart"/>
+      <w:r>
+        <w:rPr>
+          <w:b/>
+          <w:bCs/>
+        </w:rPr>
+        <w:t>hợp</w:t>
+      </w:r>
+      <w:proofErr w:type="spellEnd"/>
+      <w:r>
+        <w:rPr>
+          <w:b/>
+          <w:bCs/>
+        </w:rPr>
+        <w:t xml:space="preserve"> </w:t>
+      </w:r>
+      <w:proofErr w:type="spellStart"/>
+      <w:r>
+        <w:rPr>
+          <w:b/>
+          <w:bCs/>
+        </w:rPr>
+        <w:t>bởi</w:t>
+      </w:r>
+      <w:proofErr w:type="spellEnd"/>
+      <w:r>
+        <w:rPr>
+          <w:b/>
+          <w:bCs/>
+        </w:rPr>
+        <w:t xml:space="preserve"> Enterprise Bus Matrix </w:t>
+      </w:r>
+      <w:proofErr w:type="spellStart"/>
+      <w:r>
+        <w:rPr>
+          <w:b/>
+          <w:bCs/>
+        </w:rPr>
+        <w:t>sau</w:t>
+      </w:r>
+      <w:proofErr w:type="spellEnd"/>
+    </w:p>
+    <w:p>
+      <w:r>
+        <w:rPr>
+          <w:noProof/>
+        </w:rPr>
+        <w:drawing>
+          <wp:inline distT="0" distB="0" distL="0" distR="0" wp14:anchorId="2BA21009" wp14:editId="42B861B5">
+            <wp:extent cx="5943600" cy="1753235"/>
+            <wp:effectExtent l="0" t="0" r="0" b="0"/>
+            <wp:docPr id="3" name="Picture 3"/>
+            <wp:cNvGraphicFramePr>
+              <a:graphicFrameLocks xmlns:a="http://schemas.openxmlformats.org/drawingml/2006/main" noChangeAspect="1"/>
+            </wp:cNvGraphicFramePr>
+            <a:graphic xmlns:a="http://schemas.openxmlformats.org/drawingml/2006/main">
+              <a:graphicData uri="http://schemas.openxmlformats.org/drawingml/2006/picture">
+                <pic:pic xmlns:pic="http://schemas.openxmlformats.org/drawingml/2006/picture">
+                  <pic:nvPicPr>
+                    <pic:cNvPr id="1" name=""/>
+                    <pic:cNvPicPr/>
+                  </pic:nvPicPr>
+                  <pic:blipFill>
+                    <a:blip r:embed="rId9"/>
+                    <a:stretch>
+                      <a:fillRect/>
+                    </a:stretch>
+                  </pic:blipFill>
+                  <pic:spPr>
+                    <a:xfrm>
+                      <a:off x="0" y="0"/>
+                      <a:ext cx="5943600" cy="1753235"/>
+                    </a:xfrm>
+                    <a:prstGeom prst="rect">
+                      <a:avLst/>
+                    </a:prstGeom>
+                  </pic:spPr>
+                </pic:pic>
+              </a:graphicData>
+            </a:graphic>
+          </wp:inline>
+        </w:drawing>
+      </w:r>
+    </w:p>
+    <w:p/>
     <w:sectPr>
       <w:pgSz w:w="12240" w:h="15840"/>
       <w:pgMar w:top="1440" w:right="1440" w:bottom="1440" w:left="1440" w:header="720" w:footer="720" w:gutter="0"/>
@@ -3454,8 +3910,123 @@
       </w:rPr>
     </w:lvl>
   </w:abstractNum>
+  <w:abstractNum w:abstractNumId="1">
+    <w:nsid w:val="24FF09F2"/>
+    <w:multiLevelType w:val="hybridMultilevel"/>
+    <w:tmpl w:val="E00A60E0"/>
+    <w:lvl w:ilvl="0" w:tplc="7032BF98">
+      <w:numFmt w:val="bullet"/>
+      <w:lvlText w:val=""/>
+      <w:lvlJc w:val="left"/>
+      <w:pPr>
+        <w:ind w:left="720" w:hanging="360"/>
+      </w:pPr>
+      <w:rPr>
+        <w:rFonts w:ascii="Wingdings" w:eastAsiaTheme="minorHAnsi" w:hAnsi="Wingdings" w:cstheme="minorBidi" w:hint="default"/>
+      </w:rPr>
+    </w:lvl>
+    <w:lvl w:ilvl="1" w:tplc="04090003" w:tentative="1">
+      <w:start w:val="1"/>
+      <w:numFmt w:val="bullet"/>
+      <w:lvlText w:val="o"/>
+      <w:lvlJc w:val="left"/>
+      <w:pPr>
+        <w:ind w:left="1440" w:hanging="360"/>
+      </w:pPr>
+      <w:rPr>
+        <w:rFonts w:ascii="Courier New" w:hAnsi="Courier New" w:cs="Courier New" w:hint="default"/>
+      </w:rPr>
+    </w:lvl>
+    <w:lvl w:ilvl="2" w:tplc="04090005" w:tentative="1">
+      <w:start w:val="1"/>
+      <w:numFmt w:val="bullet"/>
+      <w:lvlText w:val=""/>
+      <w:lvlJc w:val="left"/>
+      <w:pPr>
+        <w:ind w:left="2160" w:hanging="360"/>
+      </w:pPr>
+      <w:rPr>
+        <w:rFonts w:ascii="Wingdings" w:hAnsi="Wingdings" w:hint="default"/>
+      </w:rPr>
+    </w:lvl>
+    <w:lvl w:ilvl="3" w:tplc="04090001" w:tentative="1">
+      <w:start w:val="1"/>
+      <w:numFmt w:val="bullet"/>
+      <w:lvlText w:val=""/>
+      <w:lvlJc w:val="left"/>
+      <w:pPr>
+        <w:ind w:left="2880" w:hanging="360"/>
+      </w:pPr>
+      <w:rPr>
+        <w:rFonts w:ascii="Symbol" w:hAnsi="Symbol" w:hint="default"/>
+      </w:rPr>
+    </w:lvl>
+    <w:lvl w:ilvl="4" w:tplc="04090003" w:tentative="1">
+      <w:start w:val="1"/>
+      <w:numFmt w:val="bullet"/>
+      <w:lvlText w:val="o"/>
+      <w:lvlJc w:val="left"/>
+      <w:pPr>
+        <w:ind w:left="3600" w:hanging="360"/>
+      </w:pPr>
+      <w:rPr>
+        <w:rFonts w:ascii="Courier New" w:hAnsi="Courier New" w:cs="Courier New" w:hint="default"/>
+      </w:rPr>
+    </w:lvl>
+    <w:lvl w:ilvl="5" w:tplc="04090005" w:tentative="1">
+      <w:start w:val="1"/>
+      <w:numFmt w:val="bullet"/>
+      <w:lvlText w:val=""/>
+      <w:lvlJc w:val="left"/>
+      <w:pPr>
+        <w:ind w:left="4320" w:hanging="360"/>
+      </w:pPr>
+      <w:rPr>
+        <w:rFonts w:ascii="Wingdings" w:hAnsi="Wingdings" w:hint="default"/>
+      </w:rPr>
+    </w:lvl>
+    <w:lvl w:ilvl="6" w:tplc="04090001" w:tentative="1">
+      <w:start w:val="1"/>
+      <w:numFmt w:val="bullet"/>
+      <w:lvlText w:val=""/>
+      <w:lvlJc w:val="left"/>
+      <w:pPr>
+        <w:ind w:left="5040" w:hanging="360"/>
+      </w:pPr>
+      <w:rPr>
+        <w:rFonts w:ascii="Symbol" w:hAnsi="Symbol" w:hint="default"/>
+      </w:rPr>
+    </w:lvl>
+    <w:lvl w:ilvl="7" w:tplc="04090003" w:tentative="1">
+      <w:start w:val="1"/>
+      <w:numFmt w:val="bullet"/>
+      <w:lvlText w:val="o"/>
+      <w:lvlJc w:val="left"/>
+      <w:pPr>
+        <w:ind w:left="5760" w:hanging="360"/>
+      </w:pPr>
+      <w:rPr>
+        <w:rFonts w:ascii="Courier New" w:hAnsi="Courier New" w:cs="Courier New" w:hint="default"/>
+      </w:rPr>
+    </w:lvl>
+    <w:lvl w:ilvl="8" w:tplc="04090005" w:tentative="1">
+      <w:start w:val="1"/>
+      <w:numFmt w:val="bullet"/>
+      <w:lvlText w:val=""/>
+      <w:lvlJc w:val="left"/>
+      <w:pPr>
+        <w:ind w:left="6480" w:hanging="360"/>
+      </w:pPr>
+      <w:rPr>
+        <w:rFonts w:ascii="Wingdings" w:hAnsi="Wingdings" w:hint="default"/>
+      </w:rPr>
+    </w:lvl>
+  </w:abstractNum>
   <w:num w:numId="1">
     <w:abstractNumId w:val="0"/>
+  </w:num>
+  <w:num w:numId="2">
+    <w:abstractNumId w:val="1"/>
   </w:num>
 </w:numbering>
 </file>
@@ -4229,7 +4800,7 @@
 </file>
 
 <file path=customXml/itemProps1.xml><?xml version="1.0" encoding="utf-8"?>
-<ds:datastoreItem xmlns:ds="http://schemas.openxmlformats.org/officeDocument/2006/customXml" ds:itemID="{71DAA374-5E55-46BE-846F-70CCF396D5D1}">
+<ds:datastoreItem xmlns:ds="http://schemas.openxmlformats.org/officeDocument/2006/customXml" ds:itemID="{5C513CD8-82D3-4EA6-9F11-068F213D0BCD}">
   <ds:schemaRefs>
     <ds:schemaRef ds:uri="http://schemas.openxmlformats.org/officeDocument/2006/bibliography"/>
   </ds:schemaRefs>

</xml_diff>